<commit_message>
Doc and script updates
</commit_message>
<xml_diff>
--- a/storage-iSCSI/Source/Storage_Deployment_Draft.docx
+++ b/storage-iSCSI/Source/Storage_Deployment_Draft.docx
@@ -8,6 +8,7 @@
           <w:b/>
         </w:rPr>
       </w:pPr>
+      <w:bookmarkStart w:id="0" w:name="_Hlk22828380"/>
     </w:p>
     <w:p>
       <w:pPr>
@@ -72,11 +73,31 @@
     </w:p>
     <w:p>
       <w:pPr>
-        <w:rPr>
-          <w:b/>
-        </w:rPr>
-      </w:pPr>
-      <w:bookmarkStart w:id="0" w:name="_Hlk22722591"/>
+        <w:pStyle w:val="Heading1"/>
+      </w:pPr>
+      <w:bookmarkStart w:id="1" w:name="_Hlk22722591"/>
+      <w:r>
+        <w:t xml:space="preserve">Setting up iSCSI with a new </w:t>
+      </w:r>
+      <w:proofErr w:type="spellStart"/>
+      <w:r>
+        <w:t>vm</w:t>
+      </w:r>
+      <w:proofErr w:type="spellEnd"/>
+      <w:r>
+        <w:t xml:space="preserve"> using a template</w:t>
+      </w:r>
+    </w:p>
+    <w:p>
+      <w:bookmarkStart w:id="2" w:name="_GoBack"/>
+      <w:bookmarkEnd w:id="2"/>
+    </w:p>
+    <w:p>
+      <w:pPr>
+        <w:rPr>
+          <w:b/>
+        </w:rPr>
+      </w:pPr>
       <w:r>
         <w:rPr>
           <w:b/>
@@ -84,7 +105,7 @@
         <w:t>Deploying the Template:</w:t>
       </w:r>
     </w:p>
-    <w:bookmarkEnd w:id="0"/>
+    <w:bookmarkEnd w:id="1"/>
     <w:p>
       <w:pPr>
         <w:pStyle w:val="ListParagraph"/>
@@ -374,10 +395,7 @@
         <w:t xml:space="preserve">: </w:t>
       </w:r>
       <w:r>
-        <w:t>T</w:t>
-      </w:r>
-      <w:r>
-        <w:t xml:space="preserve">his is the SKU that will be used for </w:t>
+        <w:t xml:space="preserve">This is the SKU that will be used for </w:t>
       </w:r>
       <w:r>
         <w:t xml:space="preserve">the </w:t>
@@ -442,13 +460,7 @@
         <w:rPr>
           <w:b/>
         </w:rPr>
-        <w:t>VM</w:t>
-      </w:r>
-      <w:r>
-        <w:rPr>
-          <w:b/>
-        </w:rPr>
-        <w:t>N</w:t>
+        <w:t>VMN</w:t>
       </w:r>
       <w:r>
         <w:rPr>
@@ -539,8 +551,6 @@
         </w:rPr>
         <w:t xml:space="preserve"> </w:t>
       </w:r>
-      <w:bookmarkStart w:id="1" w:name="_GoBack"/>
-      <w:bookmarkEnd w:id="1"/>
       <w:r>
         <w:rPr>
           <w:rFonts w:cstheme="minorHAnsi"/>
@@ -768,13 +778,7 @@
         </w:numPr>
       </w:pPr>
       <w:r>
-        <w:t xml:space="preserve">Next, select or create a resource group where the </w:t>
-      </w:r>
-      <w:r>
-        <w:t>iSCSI initiator</w:t>
-      </w:r>
-      <w:r>
-        <w:t xml:space="preserve"> deployment will reside.</w:t>
+        <w:t>Next, select or create a resource group where the iSCSI initiator deployment will reside.</w:t>
       </w:r>
     </w:p>
     <w:p>
@@ -1266,6 +1270,109 @@
         </w:numPr>
       </w:pPr>
       <w:r>
+        <w:t xml:space="preserve">Update the </w:t>
+      </w:r>
+      <w:r>
+        <w:rPr>
+          <w:color w:val="FF0000"/>
+        </w:rPr>
+        <w:t>$</w:t>
+      </w:r>
+      <w:proofErr w:type="spellStart"/>
+      <w:r>
+        <w:rPr>
+          <w:color w:val="FF0000"/>
+        </w:rPr>
+        <w:t>RemoteServer</w:t>
+      </w:r>
+      <w:proofErr w:type="spellEnd"/>
+      <w:r>
+        <w:rPr>
+          <w:color w:val="FF0000"/>
+        </w:rPr>
+        <w:t xml:space="preserve"> </w:t>
+      </w:r>
+      <w:r>
+        <w:t xml:space="preserve">parameter with the </w:t>
+      </w:r>
+      <w:proofErr w:type="gramStart"/>
+      <w:r>
+        <w:t>hostname  for</w:t>
+      </w:r>
+      <w:proofErr w:type="gramEnd"/>
+      <w:r>
+        <w:t xml:space="preserve"> the new iSCSI client you just prepared.</w:t>
+      </w:r>
+    </w:p>
+    <w:p>
+      <w:pPr>
+        <w:pStyle w:val="ListParagraph"/>
+      </w:pPr>
+      <w:r>
+        <w:rPr>
+          <w:noProof/>
+        </w:rPr>
+        <w:drawing>
+          <wp:inline distT="0" distB="0" distL="0" distR="0" wp14:anchorId="55F0F66F" wp14:editId="182ADE36">
+            <wp:extent cx="3590925" cy="3457575"/>
+            <wp:effectExtent l="0" t="0" r="9525" b="9525"/>
+            <wp:docPr id="53" name="Picture 53"/>
+            <wp:cNvGraphicFramePr>
+              <a:graphicFrameLocks xmlns:a="http://schemas.openxmlformats.org/drawingml/2006/main" noChangeAspect="1"/>
+            </wp:cNvGraphicFramePr>
+            <a:graphic xmlns:a="http://schemas.openxmlformats.org/drawingml/2006/main">
+              <a:graphicData uri="http://schemas.openxmlformats.org/drawingml/2006/picture">
+                <pic:pic xmlns:pic="http://schemas.openxmlformats.org/drawingml/2006/picture">
+                  <pic:nvPicPr>
+                    <pic:cNvPr id="27" name="remoteserver.jpg"/>
+                    <pic:cNvPicPr/>
+                  </pic:nvPicPr>
+                  <pic:blipFill>
+                    <a:blip r:embed="rId17">
+                      <a:extLst>
+                        <a:ext uri="{28A0092B-C50C-407E-A947-70E740481C1C}">
+                          <a14:useLocalDpi xmlns:a14="http://schemas.microsoft.com/office/drawing/2010/main" val="0"/>
+                        </a:ext>
+                      </a:extLst>
+                    </a:blip>
+                    <a:stretch>
+                      <a:fillRect/>
+                    </a:stretch>
+                  </pic:blipFill>
+                  <pic:spPr>
+                    <a:xfrm>
+                      <a:off x="0" y="0"/>
+                      <a:ext cx="3590925" cy="3457575"/>
+                    </a:xfrm>
+                    <a:prstGeom prst="rect">
+                      <a:avLst/>
+                    </a:prstGeom>
+                  </pic:spPr>
+                </pic:pic>
+              </a:graphicData>
+            </a:graphic>
+          </wp:inline>
+        </w:drawing>
+      </w:r>
+    </w:p>
+    <w:p>
+      <w:pPr>
+        <w:pStyle w:val="ListParagraph"/>
+        <w:numPr>
+          <w:ilvl w:val="0"/>
+          <w:numId w:val="3"/>
+        </w:numPr>
+      </w:pPr>
+    </w:p>
+    <w:p>
+      <w:pPr>
+        <w:pStyle w:val="ListParagraph"/>
+        <w:numPr>
+          <w:ilvl w:val="0"/>
+          <w:numId w:val="3"/>
+        </w:numPr>
+      </w:pPr>
+      <w:r>
         <w:t xml:space="preserve">Go to the </w:t>
       </w:r>
       <w:r>
@@ -1349,10 +1456,603 @@
         <w:t>arameter in your script.</w:t>
       </w:r>
       <w:r>
-        <w:t xml:space="preserve"> Then press F5</w:t>
-      </w:r>
-      <w:r>
-        <w:t xml:space="preserve"> and run the script. </w:t>
+        <w:t xml:space="preserve"> </w:t>
+      </w:r>
+    </w:p>
+    <w:p>
+      <w:pPr>
+        <w:pStyle w:val="ListParagraph"/>
+      </w:pPr>
+      <w:r>
+        <w:rPr>
+          <w:noProof/>
+        </w:rPr>
+        <w:lastRenderedPageBreak/>
+        <w:drawing>
+          <wp:inline distT="0" distB="0" distL="0" distR="0" wp14:anchorId="1BF0C0E9" wp14:editId="7E255A85">
+            <wp:extent cx="3676650" cy="3467100"/>
+            <wp:effectExtent l="0" t="0" r="0" b="0"/>
+            <wp:docPr id="55" name="Picture 55"/>
+            <wp:cNvGraphicFramePr>
+              <a:graphicFrameLocks xmlns:a="http://schemas.openxmlformats.org/drawingml/2006/main" noChangeAspect="1"/>
+            </wp:cNvGraphicFramePr>
+            <a:graphic xmlns:a="http://schemas.openxmlformats.org/drawingml/2006/main">
+              <a:graphicData uri="http://schemas.openxmlformats.org/drawingml/2006/picture">
+                <pic:pic xmlns:pic="http://schemas.openxmlformats.org/drawingml/2006/picture">
+                  <pic:nvPicPr>
+                    <pic:cNvPr id="30" name="remoteserverip.jpg"/>
+                    <pic:cNvPicPr/>
+                  </pic:nvPicPr>
+                  <pic:blipFill>
+                    <a:blip r:embed="rId18">
+                      <a:extLst>
+                        <a:ext uri="{28A0092B-C50C-407E-A947-70E740481C1C}">
+                          <a14:useLocalDpi xmlns:a14="http://schemas.microsoft.com/office/drawing/2010/main" val="0"/>
+                        </a:ext>
+                      </a:extLst>
+                    </a:blip>
+                    <a:stretch>
+                      <a:fillRect/>
+                    </a:stretch>
+                  </pic:blipFill>
+                  <pic:spPr>
+                    <a:xfrm>
+                      <a:off x="0" y="0"/>
+                      <a:ext cx="3676650" cy="3467100"/>
+                    </a:xfrm>
+                    <a:prstGeom prst="rect">
+                      <a:avLst/>
+                    </a:prstGeom>
+                  </pic:spPr>
+                </pic:pic>
+              </a:graphicData>
+            </a:graphic>
+          </wp:inline>
+        </w:drawing>
+      </w:r>
+    </w:p>
+    <w:p>
+      <w:pPr>
+        <w:pStyle w:val="ListParagraph"/>
+        <w:numPr>
+          <w:ilvl w:val="0"/>
+          <w:numId w:val="3"/>
+        </w:numPr>
+      </w:pPr>
+      <w:r>
+        <w:t xml:space="preserve">Update the </w:t>
+      </w:r>
+      <w:r>
+        <w:rPr>
+          <w:color w:val="FF0000"/>
+        </w:rPr>
+        <w:t>$</w:t>
+      </w:r>
+      <w:proofErr w:type="spellStart"/>
+      <w:r>
+        <w:rPr>
+          <w:color w:val="FF0000"/>
+        </w:rPr>
+        <w:t>DiskFolder</w:t>
+      </w:r>
+      <w:proofErr w:type="spellEnd"/>
+      <w:r>
+        <w:rPr>
+          <w:color w:val="FF0000"/>
+        </w:rPr>
+        <w:t xml:space="preserve"> </w:t>
+      </w:r>
+      <w:r>
+        <w:t xml:space="preserve">parameter with the path where you want the folder to live. </w:t>
+      </w:r>
+    </w:p>
+    <w:p>
+      <w:pPr>
+        <w:pStyle w:val="ListParagraph"/>
+      </w:pPr>
+      <w:r>
+        <w:rPr>
+          <w:noProof/>
+        </w:rPr>
+        <w:drawing>
+          <wp:inline distT="0" distB="0" distL="0" distR="0" wp14:anchorId="666AE1A7" wp14:editId="2D5FB7F5">
+            <wp:extent cx="3676650" cy="3467100"/>
+            <wp:effectExtent l="0" t="0" r="0" b="0"/>
+            <wp:docPr id="56" name="Picture 56"/>
+            <wp:cNvGraphicFramePr>
+              <a:graphicFrameLocks xmlns:a="http://schemas.openxmlformats.org/drawingml/2006/main" noChangeAspect="1"/>
+            </wp:cNvGraphicFramePr>
+            <a:graphic xmlns:a="http://schemas.openxmlformats.org/drawingml/2006/main">
+              <a:graphicData uri="http://schemas.openxmlformats.org/drawingml/2006/picture">
+                <pic:pic xmlns:pic="http://schemas.openxmlformats.org/drawingml/2006/picture">
+                  <pic:nvPicPr>
+                    <pic:cNvPr id="31" name="diskfolder.jpg"/>
+                    <pic:cNvPicPr/>
+                  </pic:nvPicPr>
+                  <pic:blipFill>
+                    <a:blip r:embed="rId19">
+                      <a:extLst>
+                        <a:ext uri="{28A0092B-C50C-407E-A947-70E740481C1C}">
+                          <a14:useLocalDpi xmlns:a14="http://schemas.microsoft.com/office/drawing/2010/main" val="0"/>
+                        </a:ext>
+                      </a:extLst>
+                    </a:blip>
+                    <a:stretch>
+                      <a:fillRect/>
+                    </a:stretch>
+                  </pic:blipFill>
+                  <pic:spPr>
+                    <a:xfrm>
+                      <a:off x="0" y="0"/>
+                      <a:ext cx="3676650" cy="3467100"/>
+                    </a:xfrm>
+                    <a:prstGeom prst="rect">
+                      <a:avLst/>
+                    </a:prstGeom>
+                  </pic:spPr>
+                </pic:pic>
+              </a:graphicData>
+            </a:graphic>
+          </wp:inline>
+        </w:drawing>
+      </w:r>
+    </w:p>
+    <w:p>
+      <w:pPr>
+        <w:pStyle w:val="ListParagraph"/>
+        <w:numPr>
+          <w:ilvl w:val="0"/>
+          <w:numId w:val="3"/>
+        </w:numPr>
+      </w:pPr>
+      <w:r>
+        <w:t xml:space="preserve">Update the </w:t>
+      </w:r>
+      <w:r>
+        <w:rPr>
+          <w:color w:val="FF0000"/>
+        </w:rPr>
+        <w:t>$</w:t>
+      </w:r>
+      <w:proofErr w:type="spellStart"/>
+      <w:r>
+        <w:rPr>
+          <w:color w:val="FF0000"/>
+        </w:rPr>
+        <w:t>DiskName</w:t>
+      </w:r>
+      <w:proofErr w:type="spellEnd"/>
+      <w:r>
+        <w:rPr>
+          <w:color w:val="FF0000"/>
+        </w:rPr>
+        <w:t xml:space="preserve"> </w:t>
+      </w:r>
+      <w:r>
+        <w:t>parameter with a meaningful name.</w:t>
+      </w:r>
+    </w:p>
+    <w:p>
+      <w:pPr>
+        <w:pStyle w:val="ListParagraph"/>
+      </w:pPr>
+      <w:r>
+        <w:rPr>
+          <w:noProof/>
+        </w:rPr>
+        <w:lastRenderedPageBreak/>
+        <w:drawing>
+          <wp:inline distT="0" distB="0" distL="0" distR="0" wp14:anchorId="4C21083F" wp14:editId="2A46355A">
+            <wp:extent cx="3676650" cy="3467100"/>
+            <wp:effectExtent l="0" t="0" r="0" b="0"/>
+            <wp:docPr id="57" name="Picture 57"/>
+            <wp:cNvGraphicFramePr>
+              <a:graphicFrameLocks xmlns:a="http://schemas.openxmlformats.org/drawingml/2006/main" noChangeAspect="1"/>
+            </wp:cNvGraphicFramePr>
+            <a:graphic xmlns:a="http://schemas.openxmlformats.org/drawingml/2006/main">
+              <a:graphicData uri="http://schemas.openxmlformats.org/drawingml/2006/picture">
+                <pic:pic xmlns:pic="http://schemas.openxmlformats.org/drawingml/2006/picture">
+                  <pic:nvPicPr>
+                    <pic:cNvPr id="32" name="diskname.jpg"/>
+                    <pic:cNvPicPr/>
+                  </pic:nvPicPr>
+                  <pic:blipFill>
+                    <a:blip r:embed="rId20">
+                      <a:extLst>
+                        <a:ext uri="{28A0092B-C50C-407E-A947-70E740481C1C}">
+                          <a14:useLocalDpi xmlns:a14="http://schemas.microsoft.com/office/drawing/2010/main" val="0"/>
+                        </a:ext>
+                      </a:extLst>
+                    </a:blip>
+                    <a:stretch>
+                      <a:fillRect/>
+                    </a:stretch>
+                  </pic:blipFill>
+                  <pic:spPr>
+                    <a:xfrm>
+                      <a:off x="0" y="0"/>
+                      <a:ext cx="3676650" cy="3467100"/>
+                    </a:xfrm>
+                    <a:prstGeom prst="rect">
+                      <a:avLst/>
+                    </a:prstGeom>
+                  </pic:spPr>
+                </pic:pic>
+              </a:graphicData>
+            </a:graphic>
+          </wp:inline>
+        </w:drawing>
+      </w:r>
+    </w:p>
+    <w:p>
+      <w:pPr>
+        <w:pStyle w:val="ListParagraph"/>
+        <w:numPr>
+          <w:ilvl w:val="0"/>
+          <w:numId w:val="3"/>
+        </w:numPr>
+      </w:pPr>
+      <w:r>
+        <w:t xml:space="preserve">Update the </w:t>
+      </w:r>
+      <w:r>
+        <w:rPr>
+          <w:color w:val="FF0000"/>
+        </w:rPr>
+        <w:t>$</w:t>
+      </w:r>
+      <w:proofErr w:type="spellStart"/>
+      <w:r>
+        <w:rPr>
+          <w:color w:val="FF0000"/>
+        </w:rPr>
+        <w:t>DiskSize</w:t>
+      </w:r>
+      <w:proofErr w:type="spellEnd"/>
+      <w:r>
+        <w:rPr>
+          <w:color w:val="FF0000"/>
+        </w:rPr>
+        <w:t xml:space="preserve"> </w:t>
+      </w:r>
+      <w:r>
+        <w:t>parameter with the size that you would like to make the disk.</w:t>
+      </w:r>
+    </w:p>
+    <w:p>
+      <w:pPr>
+        <w:pStyle w:val="ListParagraph"/>
+      </w:pPr>
+      <w:r>
+        <w:rPr>
+          <w:noProof/>
+        </w:rPr>
+        <w:drawing>
+          <wp:inline distT="0" distB="0" distL="0" distR="0" wp14:anchorId="627976B7" wp14:editId="68CC2D15">
+            <wp:extent cx="3676650" cy="3467100"/>
+            <wp:effectExtent l="0" t="0" r="0" b="0"/>
+            <wp:docPr id="58" name="Picture 58"/>
+            <wp:cNvGraphicFramePr>
+              <a:graphicFrameLocks xmlns:a="http://schemas.openxmlformats.org/drawingml/2006/main" noChangeAspect="1"/>
+            </wp:cNvGraphicFramePr>
+            <a:graphic xmlns:a="http://schemas.openxmlformats.org/drawingml/2006/main">
+              <a:graphicData uri="http://schemas.openxmlformats.org/drawingml/2006/picture">
+                <pic:pic xmlns:pic="http://schemas.openxmlformats.org/drawingml/2006/picture">
+                  <pic:nvPicPr>
+                    <pic:cNvPr id="33" name="disksize.jpg"/>
+                    <pic:cNvPicPr/>
+                  </pic:nvPicPr>
+                  <pic:blipFill>
+                    <a:blip r:embed="rId21">
+                      <a:extLst>
+                        <a:ext uri="{28A0092B-C50C-407E-A947-70E740481C1C}">
+                          <a14:useLocalDpi xmlns:a14="http://schemas.microsoft.com/office/drawing/2010/main" val="0"/>
+                        </a:ext>
+                      </a:extLst>
+                    </a:blip>
+                    <a:stretch>
+                      <a:fillRect/>
+                    </a:stretch>
+                  </pic:blipFill>
+                  <pic:spPr>
+                    <a:xfrm>
+                      <a:off x="0" y="0"/>
+                      <a:ext cx="3676650" cy="3467100"/>
+                    </a:xfrm>
+                    <a:prstGeom prst="rect">
+                      <a:avLst/>
+                    </a:prstGeom>
+                  </pic:spPr>
+                </pic:pic>
+              </a:graphicData>
+            </a:graphic>
+          </wp:inline>
+        </w:drawing>
+      </w:r>
+    </w:p>
+    <w:p>
+      <w:pPr>
+        <w:pStyle w:val="ListParagraph"/>
+        <w:numPr>
+          <w:ilvl w:val="0"/>
+          <w:numId w:val="3"/>
+        </w:numPr>
+      </w:pPr>
+      <w:r>
+        <w:t xml:space="preserve">Update the </w:t>
+      </w:r>
+      <w:r>
+        <w:rPr>
+          <w:color w:val="FF0000"/>
+        </w:rPr>
+        <w:t>$</w:t>
+      </w:r>
+      <w:proofErr w:type="spellStart"/>
+      <w:r>
+        <w:rPr>
+          <w:color w:val="FF0000"/>
+        </w:rPr>
+        <w:t>TargetName</w:t>
+      </w:r>
+      <w:proofErr w:type="spellEnd"/>
+      <w:r>
+        <w:rPr>
+          <w:color w:val="FF0000"/>
+        </w:rPr>
+        <w:t xml:space="preserve"> </w:t>
+      </w:r>
+      <w:r>
+        <w:t>parameter to what you would like to name your iSCSI target.</w:t>
+      </w:r>
+    </w:p>
+    <w:p>
+      <w:pPr>
+        <w:pStyle w:val="ListParagraph"/>
+      </w:pPr>
+    </w:p>
+    <w:p>
+      <w:pPr>
+        <w:pStyle w:val="ListParagraph"/>
+      </w:pPr>
+      <w:r>
+        <w:rPr>
+          <w:noProof/>
+        </w:rPr>
+        <w:lastRenderedPageBreak/>
+        <w:drawing>
+          <wp:inline distT="0" distB="0" distL="0" distR="0" wp14:anchorId="7BEA8054" wp14:editId="6E4A0076">
+            <wp:extent cx="3676650" cy="3467100"/>
+            <wp:effectExtent l="0" t="0" r="0" b="0"/>
+            <wp:docPr id="59" name="Picture 59"/>
+            <wp:cNvGraphicFramePr>
+              <a:graphicFrameLocks xmlns:a="http://schemas.openxmlformats.org/drawingml/2006/main" noChangeAspect="1"/>
+            </wp:cNvGraphicFramePr>
+            <a:graphic xmlns:a="http://schemas.openxmlformats.org/drawingml/2006/main">
+              <a:graphicData uri="http://schemas.openxmlformats.org/drawingml/2006/picture">
+                <pic:pic xmlns:pic="http://schemas.openxmlformats.org/drawingml/2006/picture">
+                  <pic:nvPicPr>
+                    <pic:cNvPr id="34" name="targetname1.jpg"/>
+                    <pic:cNvPicPr/>
+                  </pic:nvPicPr>
+                  <pic:blipFill>
+                    <a:blip r:embed="rId22">
+                      <a:extLst>
+                        <a:ext uri="{28A0092B-C50C-407E-A947-70E740481C1C}">
+                          <a14:useLocalDpi xmlns:a14="http://schemas.microsoft.com/office/drawing/2010/main" val="0"/>
+                        </a:ext>
+                      </a:extLst>
+                    </a:blip>
+                    <a:stretch>
+                      <a:fillRect/>
+                    </a:stretch>
+                  </pic:blipFill>
+                  <pic:spPr>
+                    <a:xfrm>
+                      <a:off x="0" y="0"/>
+                      <a:ext cx="3676650" cy="3467100"/>
+                    </a:xfrm>
+                    <a:prstGeom prst="rect">
+                      <a:avLst/>
+                    </a:prstGeom>
+                  </pic:spPr>
+                </pic:pic>
+              </a:graphicData>
+            </a:graphic>
+          </wp:inline>
+        </w:drawing>
+      </w:r>
+    </w:p>
+    <w:p>
+      <w:pPr>
+        <w:pStyle w:val="ListParagraph"/>
+        <w:numPr>
+          <w:ilvl w:val="0"/>
+          <w:numId w:val="3"/>
+        </w:numPr>
+      </w:pPr>
+      <w:r>
+        <w:t xml:space="preserve">Update the </w:t>
+      </w:r>
+      <w:r>
+        <w:rPr>
+          <w:color w:val="FF0000"/>
+        </w:rPr>
+        <w:t>$</w:t>
+      </w:r>
+      <w:proofErr w:type="spellStart"/>
+      <w:r>
+        <w:rPr>
+          <w:color w:val="FF0000"/>
+        </w:rPr>
+        <w:t>ChapUserName</w:t>
+      </w:r>
+      <w:proofErr w:type="spellEnd"/>
+      <w:r>
+        <w:rPr>
+          <w:color w:val="FF0000"/>
+        </w:rPr>
+        <w:t xml:space="preserve"> </w:t>
+      </w:r>
+      <w:r>
+        <w:t xml:space="preserve">parameter to </w:t>
+      </w:r>
+      <w:proofErr w:type="spellStart"/>
+      <w:r>
+        <w:t>to</w:t>
+      </w:r>
+      <w:proofErr w:type="spellEnd"/>
+      <w:r>
+        <w:t xml:space="preserve"> something meaningful.</w:t>
+      </w:r>
+    </w:p>
+    <w:p>
+      <w:pPr>
+        <w:pStyle w:val="ListParagraph"/>
+      </w:pPr>
+      <w:r>
+        <w:rPr>
+          <w:noProof/>
+        </w:rPr>
+        <w:drawing>
+          <wp:inline distT="0" distB="0" distL="0" distR="0" wp14:anchorId="2800A914" wp14:editId="3C6321A2">
+            <wp:extent cx="3676650" cy="3467100"/>
+            <wp:effectExtent l="0" t="0" r="0" b="0"/>
+            <wp:docPr id="60" name="Picture 60"/>
+            <wp:cNvGraphicFramePr>
+              <a:graphicFrameLocks xmlns:a="http://schemas.openxmlformats.org/drawingml/2006/main" noChangeAspect="1"/>
+            </wp:cNvGraphicFramePr>
+            <a:graphic xmlns:a="http://schemas.openxmlformats.org/drawingml/2006/main">
+              <a:graphicData uri="http://schemas.openxmlformats.org/drawingml/2006/picture">
+                <pic:pic xmlns:pic="http://schemas.openxmlformats.org/drawingml/2006/picture">
+                  <pic:nvPicPr>
+                    <pic:cNvPr id="35" name="Targetchap.jpg"/>
+                    <pic:cNvPicPr/>
+                  </pic:nvPicPr>
+                  <pic:blipFill>
+                    <a:blip r:embed="rId23">
+                      <a:extLst>
+                        <a:ext uri="{28A0092B-C50C-407E-A947-70E740481C1C}">
+                          <a14:useLocalDpi xmlns:a14="http://schemas.microsoft.com/office/drawing/2010/main" val="0"/>
+                        </a:ext>
+                      </a:extLst>
+                    </a:blip>
+                    <a:stretch>
+                      <a:fillRect/>
+                    </a:stretch>
+                  </pic:blipFill>
+                  <pic:spPr>
+                    <a:xfrm>
+                      <a:off x="0" y="0"/>
+                      <a:ext cx="3676650" cy="3467100"/>
+                    </a:xfrm>
+                    <a:prstGeom prst="rect">
+                      <a:avLst/>
+                    </a:prstGeom>
+                  </pic:spPr>
+                </pic:pic>
+              </a:graphicData>
+            </a:graphic>
+          </wp:inline>
+        </w:drawing>
+      </w:r>
+    </w:p>
+    <w:p>
+      <w:pPr>
+        <w:pStyle w:val="ListParagraph"/>
+        <w:numPr>
+          <w:ilvl w:val="0"/>
+          <w:numId w:val="3"/>
+        </w:numPr>
+      </w:pPr>
+      <w:r>
+        <w:t xml:space="preserve">Update the </w:t>
+      </w:r>
+      <w:r>
+        <w:rPr>
+          <w:color w:val="FF0000"/>
+        </w:rPr>
+        <w:t>$</w:t>
+      </w:r>
+      <w:proofErr w:type="spellStart"/>
+      <w:r>
+        <w:rPr>
+          <w:color w:val="FF0000"/>
+        </w:rPr>
+        <w:t>ChapPassword</w:t>
+      </w:r>
+      <w:proofErr w:type="spellEnd"/>
+      <w:r>
+        <w:rPr>
+          <w:color w:val="FF0000"/>
+        </w:rPr>
+        <w:t xml:space="preserve"> </w:t>
+      </w:r>
+      <w:r>
+        <w:t>parameter to something that fits your password policy.</w:t>
+      </w:r>
+    </w:p>
+    <w:p>
+      <w:pPr>
+        <w:pStyle w:val="ListParagraph"/>
+      </w:pPr>
+      <w:r>
+        <w:rPr>
+          <w:noProof/>
+        </w:rPr>
+        <w:lastRenderedPageBreak/>
+        <w:drawing>
+          <wp:inline distT="0" distB="0" distL="0" distR="0" wp14:anchorId="420E14A0" wp14:editId="313A109F">
+            <wp:extent cx="3676650" cy="3467100"/>
+            <wp:effectExtent l="0" t="0" r="0" b="0"/>
+            <wp:docPr id="61" name="Picture 61"/>
+            <wp:cNvGraphicFramePr>
+              <a:graphicFrameLocks xmlns:a="http://schemas.openxmlformats.org/drawingml/2006/main" noChangeAspect="1"/>
+            </wp:cNvGraphicFramePr>
+            <a:graphic xmlns:a="http://schemas.openxmlformats.org/drawingml/2006/main">
+              <a:graphicData uri="http://schemas.openxmlformats.org/drawingml/2006/picture">
+                <pic:pic xmlns:pic="http://schemas.openxmlformats.org/drawingml/2006/picture">
+                  <pic:nvPicPr>
+                    <pic:cNvPr id="36" name="targetchappass.jpg"/>
+                    <pic:cNvPicPr/>
+                  </pic:nvPicPr>
+                  <pic:blipFill>
+                    <a:blip r:embed="rId24">
+                      <a:extLst>
+                        <a:ext uri="{28A0092B-C50C-407E-A947-70E740481C1C}">
+                          <a14:useLocalDpi xmlns:a14="http://schemas.microsoft.com/office/drawing/2010/main" val="0"/>
+                        </a:ext>
+                      </a:extLst>
+                    </a:blip>
+                    <a:stretch>
+                      <a:fillRect/>
+                    </a:stretch>
+                  </pic:blipFill>
+                  <pic:spPr>
+                    <a:xfrm>
+                      <a:off x="0" y="0"/>
+                      <a:ext cx="3676650" cy="3467100"/>
+                    </a:xfrm>
+                    <a:prstGeom prst="rect">
+                      <a:avLst/>
+                    </a:prstGeom>
+                  </pic:spPr>
+                </pic:pic>
+              </a:graphicData>
+            </a:graphic>
+          </wp:inline>
+        </w:drawing>
+      </w:r>
+    </w:p>
+    <w:p>
+      <w:pPr>
+        <w:pStyle w:val="ListParagraph"/>
+        <w:numPr>
+          <w:ilvl w:val="0"/>
+          <w:numId w:val="3"/>
+        </w:numPr>
+      </w:pPr>
+      <w:r>
+        <w:t xml:space="preserve">Once you are happy with your parameters press F5 and run the script. </w:t>
       </w:r>
       <w:r>
         <w:rPr>
@@ -1417,7 +2117,7 @@
                     <pic:cNvPicPr/>
                   </pic:nvPicPr>
                   <pic:blipFill>
-                    <a:blip r:embed="rId17" cstate="print">
+                    <a:blip r:embed="rId25" cstate="print">
                       <a:extLst>
                         <a:ext uri="{28A0092B-C50C-407E-A947-70E740481C1C}">
                           <a14:useLocalDpi xmlns:a14="http://schemas.microsoft.com/office/drawing/2010/main" val="0"/>
@@ -1470,16 +2170,26 @@
         <w:rPr>
           <w:b/>
         </w:rPr>
-        <w:t xml:space="preserve"> </w:t>
-      </w:r>
-      <w:proofErr w:type="gramStart"/>
-      <w:r>
-        <w:rPr>
-          <w:b/>
-        </w:rPr>
-        <w:t>iSCSI :</w:t>
-      </w:r>
-      <w:proofErr w:type="gramEnd"/>
+        <w:t xml:space="preserve"> to</w:t>
+      </w:r>
+      <w:r>
+        <w:rPr>
+          <w:b/>
+        </w:rPr>
+        <w:t xml:space="preserve"> iSCSI</w:t>
+      </w:r>
+      <w:r>
+        <w:rPr>
+          <w:b/>
+        </w:rPr>
+        <w:t xml:space="preserve"> client</w:t>
+      </w:r>
+      <w:r>
+        <w:rPr>
+          <w:b/>
+        </w:rPr>
+        <w:t>:</w:t>
+      </w:r>
     </w:p>
     <w:p>
       <w:pPr>
@@ -1490,10 +2200,9 @@
         </w:numPr>
       </w:pPr>
       <w:r>
-        <w:lastRenderedPageBreak/>
         <w:t xml:space="preserve">Open a browser to the Azure Stack Portal Site ( </w:t>
       </w:r>
-      <w:hyperlink r:id="rId18" w:history="1">
+      <w:hyperlink r:id="rId26" w:history="1">
         <w:r>
           <w:rPr>
             <w:rStyle w:val="Hyperlink"/>
@@ -1521,6 +2230,7 @@
         </w:numPr>
       </w:pPr>
       <w:r>
+        <w:lastRenderedPageBreak/>
         <w:t xml:space="preserve">Go to the </w:t>
       </w:r>
       <w:r>
@@ -1630,7 +2340,19 @@
         <w:rPr>
           <w:color w:val="FF0000"/>
         </w:rPr>
-        <w:t>TargetPortalAddresses</w:t>
+        <w:t>Target</w:t>
+      </w:r>
+      <w:r>
+        <w:rPr>
+          <w:color w:val="FF0000"/>
+        </w:rPr>
+        <w:t>iSCSi</w:t>
+      </w:r>
+      <w:r>
+        <w:rPr>
+          <w:color w:val="FF0000"/>
+        </w:rPr>
+        <w:t>Addresses</w:t>
       </w:r>
       <w:proofErr w:type="spellEnd"/>
       <w:r>
@@ -1640,11 +2362,37 @@
         <w:t xml:space="preserve"> </w:t>
       </w:r>
       <w:r>
-        <w:t xml:space="preserve">to be the IP address of the </w:t>
+        <w:t xml:space="preserve">to be the IP address </w:t>
+      </w:r>
+      <w:r>
+        <w:t xml:space="preserve">or IP addresses </w:t>
+      </w:r>
+      <w:r>
+        <w:t xml:space="preserve">of the </w:t>
       </w:r>
       <w:r>
         <w:t>iSCSI target you created earlier.</w:t>
       </w:r>
+      <w:r>
+        <w:t xml:space="preserve"> </w:t>
+      </w:r>
+      <w:r>
+        <w:rPr>
+          <w:b/>
+        </w:rPr>
+        <w:t>NOTE:</w:t>
+      </w:r>
+      <w:r>
+        <w:t xml:space="preserve"> It is recommended that there be 2 </w:t>
+      </w:r>
+      <w:proofErr w:type="spellStart"/>
+      <w:r>
+        <w:t>nics</w:t>
+      </w:r>
+      <w:proofErr w:type="spellEnd"/>
+      <w:r>
+        <w:t xml:space="preserve"> for the iSCSI target for redundancy.</w:t>
+      </w:r>
     </w:p>
     <w:p>
       <w:pPr>
@@ -1655,10 +2403,10 @@
           <w:noProof/>
         </w:rPr>
         <w:drawing>
-          <wp:inline distT="0" distB="0" distL="0" distR="0" wp14:anchorId="52AE60DC" wp14:editId="3AE28236">
-            <wp:extent cx="5943600" cy="955040"/>
-            <wp:effectExtent l="0" t="0" r="0" b="0"/>
-            <wp:docPr id="11" name="Picture 11"/>
+          <wp:inline distT="0" distB="0" distL="0" distR="0" wp14:anchorId="5FA7F810" wp14:editId="61C3733D">
+            <wp:extent cx="4162425" cy="2333625"/>
+            <wp:effectExtent l="0" t="0" r="9525" b="9525"/>
+            <wp:docPr id="41" name="Picture 41"/>
             <wp:cNvGraphicFramePr>
               <a:graphicFrameLocks xmlns:a="http://schemas.openxmlformats.org/drawingml/2006/main" noChangeAspect="1"/>
             </wp:cNvGraphicFramePr>
@@ -1666,11 +2414,11 @@
               <a:graphicData uri="http://schemas.openxmlformats.org/drawingml/2006/picture">
                 <pic:pic xmlns:pic="http://schemas.openxmlformats.org/drawingml/2006/picture">
                   <pic:nvPicPr>
-                    <pic:cNvPr id="11" name="targetIP.jpg"/>
+                    <pic:cNvPr id="41" name="targetipaddresses.jpg"/>
                     <pic:cNvPicPr/>
                   </pic:nvPicPr>
                   <pic:blipFill>
-                    <a:blip r:embed="rId19">
+                    <a:blip r:embed="rId27">
                       <a:extLst>
                         <a:ext uri="{28A0092B-C50C-407E-A947-70E740481C1C}">
                           <a14:useLocalDpi xmlns:a14="http://schemas.microsoft.com/office/drawing/2010/main" val="0"/>
@@ -1684,7 +2432,7 @@
                   <pic:spPr>
                     <a:xfrm>
                       <a:off x="0" y="0"/>
-                      <a:ext cx="5943600" cy="955040"/>
+                      <a:ext cx="4162425" cy="2333625"/>
                     </a:xfrm>
                     <a:prstGeom prst="rect">
                       <a:avLst/>
@@ -1725,7 +2473,13 @@
         <w:rPr>
           <w:color w:val="FF0000"/>
         </w:rPr>
-        <w:t>iSCSIAddresses</w:t>
+        <w:t>IP</w:t>
+      </w:r>
+      <w:r>
+        <w:rPr>
+          <w:color w:val="FF0000"/>
+        </w:rPr>
+        <w:t>Addresses</w:t>
       </w:r>
       <w:proofErr w:type="spellEnd"/>
       <w:r>
@@ -1764,10 +2518,10 @@
           <w:noProof/>
         </w:rPr>
         <w:drawing>
-          <wp:inline distT="0" distB="0" distL="0" distR="0" wp14:anchorId="1FAEECDD" wp14:editId="5DEC452E">
-            <wp:extent cx="5943600" cy="955040"/>
-            <wp:effectExtent l="0" t="0" r="0" b="0"/>
-            <wp:docPr id="12" name="Picture 12"/>
+          <wp:inline distT="0" distB="0" distL="0" distR="0" wp14:anchorId="7A6BB02C" wp14:editId="5DE73A1F">
+            <wp:extent cx="4162425" cy="2333625"/>
+            <wp:effectExtent l="0" t="0" r="9525" b="9525"/>
+            <wp:docPr id="42" name="Picture 42"/>
             <wp:cNvGraphicFramePr>
               <a:graphicFrameLocks xmlns:a="http://schemas.openxmlformats.org/drawingml/2006/main" noChangeAspect="1"/>
             </wp:cNvGraphicFramePr>
@@ -1775,11 +2529,11 @@
               <a:graphicData uri="http://schemas.openxmlformats.org/drawingml/2006/picture">
                 <pic:pic xmlns:pic="http://schemas.openxmlformats.org/drawingml/2006/picture">
                   <pic:nvPicPr>
-                    <pic:cNvPr id="12" name="LocaliSCSI.jpg"/>
+                    <pic:cNvPr id="42" name="localipaddresses.jpg"/>
                     <pic:cNvPicPr/>
                   </pic:nvPicPr>
                   <pic:blipFill>
-                    <a:blip r:embed="rId20">
+                    <a:blip r:embed="rId28">
                       <a:extLst>
                         <a:ext uri="{28A0092B-C50C-407E-A947-70E740481C1C}">
                           <a14:useLocalDpi xmlns:a14="http://schemas.microsoft.com/office/drawing/2010/main" val="0"/>
@@ -1793,7 +2547,7 @@
                   <pic:spPr>
                     <a:xfrm>
                       <a:off x="0" y="0"/>
-                      <a:ext cx="5943600" cy="955040"/>
+                      <a:ext cx="4162425" cy="2333625"/>
                     </a:xfrm>
                     <a:prstGeom prst="rect">
                       <a:avLst/>
@@ -1806,6 +2560,7 @@
         </w:drawing>
       </w:r>
     </w:p>
+    <w:p/>
     <w:p>
       <w:pPr>
         <w:pStyle w:val="ListParagraph"/>
@@ -1815,10 +2570,82 @@
         </w:numPr>
       </w:pPr>
       <w:r>
-        <w:t>Once these changes are made y</w:t>
-      </w:r>
-      <w:r>
-        <w:t>ou can hit F5 to run the script.</w:t>
+        <w:t xml:space="preserve">You can also change the name Load Balance Policy name by changing </w:t>
+      </w:r>
+      <w:r>
+        <w:rPr>
+          <w:color w:val="FF0000"/>
+        </w:rPr>
+        <w:t>$</w:t>
+      </w:r>
+      <w:proofErr w:type="spellStart"/>
+      <w:r>
+        <w:rPr>
+          <w:color w:val="FF0000"/>
+        </w:rPr>
+        <w:t>LoadBalancePolicy</w:t>
+      </w:r>
+      <w:proofErr w:type="spellEnd"/>
+      <w:r>
+        <w:rPr>
+          <w:color w:val="FF0000"/>
+        </w:rPr>
+        <w:t xml:space="preserve"> </w:t>
+      </w:r>
+      <w:r>
+        <w:t>to whatever name makes sense for you.</w:t>
+      </w:r>
+    </w:p>
+    <w:p>
+      <w:pPr>
+        <w:pStyle w:val="ListParagraph"/>
+      </w:pPr>
+      <w:r>
+        <w:rPr>
+          <w:noProof/>
+        </w:rPr>
+        <w:lastRenderedPageBreak/>
+        <w:drawing>
+          <wp:inline distT="0" distB="0" distL="0" distR="0" wp14:anchorId="55BDE538" wp14:editId="710F7E2A">
+            <wp:extent cx="4162425" cy="2333625"/>
+            <wp:effectExtent l="0" t="0" r="9525" b="9525"/>
+            <wp:docPr id="50" name="Picture 50"/>
+            <wp:cNvGraphicFramePr>
+              <a:graphicFrameLocks xmlns:a="http://schemas.openxmlformats.org/drawingml/2006/main" noChangeAspect="1"/>
+            </wp:cNvGraphicFramePr>
+            <a:graphic xmlns:a="http://schemas.openxmlformats.org/drawingml/2006/main">
+              <a:graphicData uri="http://schemas.openxmlformats.org/drawingml/2006/picture">
+                <pic:pic xmlns:pic="http://schemas.openxmlformats.org/drawingml/2006/picture">
+                  <pic:nvPicPr>
+                    <pic:cNvPr id="43" name="LQD.jpg"/>
+                    <pic:cNvPicPr/>
+                  </pic:nvPicPr>
+                  <pic:blipFill>
+                    <a:blip r:embed="rId29">
+                      <a:extLst>
+                        <a:ext uri="{28A0092B-C50C-407E-A947-70E740481C1C}">
+                          <a14:useLocalDpi xmlns:a14="http://schemas.microsoft.com/office/drawing/2010/main" val="0"/>
+                        </a:ext>
+                      </a:extLst>
+                    </a:blip>
+                    <a:stretch>
+                      <a:fillRect/>
+                    </a:stretch>
+                  </pic:blipFill>
+                  <pic:spPr>
+                    <a:xfrm>
+                      <a:off x="0" y="0"/>
+                      <a:ext cx="4162425" cy="2333625"/>
+                    </a:xfrm>
+                    <a:prstGeom prst="rect">
+                      <a:avLst/>
+                    </a:prstGeom>
+                  </pic:spPr>
+                </pic:pic>
+              </a:graphicData>
+            </a:graphic>
+          </wp:inline>
+        </w:drawing>
       </w:r>
     </w:p>
     <w:p>
@@ -1830,6 +2657,207 @@
         </w:numPr>
       </w:pPr>
       <w:r>
+        <w:t xml:space="preserve">Edit the </w:t>
+      </w:r>
+      <w:r>
+        <w:rPr>
+          <w:color w:val="FF0000"/>
+        </w:rPr>
+        <w:t>$</w:t>
+      </w:r>
+      <w:proofErr w:type="spellStart"/>
+      <w:r>
+        <w:rPr>
+          <w:color w:val="FF0000"/>
+        </w:rPr>
+        <w:t>ChapUserName</w:t>
+      </w:r>
+      <w:proofErr w:type="spellEnd"/>
+      <w:r>
+        <w:rPr>
+          <w:color w:val="FF0000"/>
+        </w:rPr>
+        <w:t xml:space="preserve"> </w:t>
+      </w:r>
+      <w:r>
+        <w:t>to a meaningful user name.</w:t>
+      </w:r>
+    </w:p>
+    <w:p>
+      <w:pPr>
+        <w:pStyle w:val="ListParagraph"/>
+      </w:pPr>
+      <w:r>
+        <w:rPr>
+          <w:noProof/>
+        </w:rPr>
+        <w:drawing>
+          <wp:inline distT="0" distB="0" distL="0" distR="0" wp14:anchorId="7A6815E1" wp14:editId="061C4610">
+            <wp:extent cx="4162425" cy="2333625"/>
+            <wp:effectExtent l="0" t="0" r="9525" b="9525"/>
+            <wp:docPr id="51" name="Picture 51"/>
+            <wp:cNvGraphicFramePr>
+              <a:graphicFrameLocks xmlns:a="http://schemas.openxmlformats.org/drawingml/2006/main" noChangeAspect="1"/>
+            </wp:cNvGraphicFramePr>
+            <a:graphic xmlns:a="http://schemas.openxmlformats.org/drawingml/2006/main">
+              <a:graphicData uri="http://schemas.openxmlformats.org/drawingml/2006/picture">
+                <pic:pic xmlns:pic="http://schemas.openxmlformats.org/drawingml/2006/picture">
+                  <pic:nvPicPr>
+                    <pic:cNvPr id="44" name="Chapuser.jpg"/>
+                    <pic:cNvPicPr/>
+                  </pic:nvPicPr>
+                  <pic:blipFill>
+                    <a:blip r:embed="rId30">
+                      <a:extLst>
+                        <a:ext uri="{28A0092B-C50C-407E-A947-70E740481C1C}">
+                          <a14:useLocalDpi xmlns:a14="http://schemas.microsoft.com/office/drawing/2010/main" val="0"/>
+                        </a:ext>
+                      </a:extLst>
+                    </a:blip>
+                    <a:stretch>
+                      <a:fillRect/>
+                    </a:stretch>
+                  </pic:blipFill>
+                  <pic:spPr>
+                    <a:xfrm>
+                      <a:off x="0" y="0"/>
+                      <a:ext cx="4162425" cy="2333625"/>
+                    </a:xfrm>
+                    <a:prstGeom prst="rect">
+                      <a:avLst/>
+                    </a:prstGeom>
+                  </pic:spPr>
+                </pic:pic>
+              </a:graphicData>
+            </a:graphic>
+          </wp:inline>
+        </w:drawing>
+      </w:r>
+    </w:p>
+    <w:p>
+      <w:pPr>
+        <w:pStyle w:val="ListParagraph"/>
+      </w:pPr>
+    </w:p>
+    <w:p>
+      <w:pPr>
+        <w:pStyle w:val="ListParagraph"/>
+        <w:numPr>
+          <w:ilvl w:val="0"/>
+          <w:numId w:val="4"/>
+        </w:numPr>
+      </w:pPr>
+      <w:r>
+        <w:t xml:space="preserve">Edit the </w:t>
+      </w:r>
+      <w:r>
+        <w:rPr>
+          <w:color w:val="FF0000"/>
+        </w:rPr>
+        <w:t>$</w:t>
+      </w:r>
+      <w:proofErr w:type="spellStart"/>
+      <w:r>
+        <w:rPr>
+          <w:color w:val="FF0000"/>
+        </w:rPr>
+        <w:t>Chap</w:t>
+      </w:r>
+      <w:r>
+        <w:rPr>
+          <w:color w:val="FF0000"/>
+        </w:rPr>
+        <w:t>Password</w:t>
+      </w:r>
+      <w:proofErr w:type="spellEnd"/>
+      <w:r>
+        <w:rPr>
+          <w:color w:val="FF0000"/>
+        </w:rPr>
+        <w:t xml:space="preserve"> </w:t>
+      </w:r>
+      <w:r>
+        <w:t>to something that fits your password policy.</w:t>
+      </w:r>
+    </w:p>
+    <w:p>
+      <w:pPr>
+        <w:pStyle w:val="ListParagraph"/>
+      </w:pPr>
+      <w:r>
+        <w:rPr>
+          <w:noProof/>
+        </w:rPr>
+        <w:drawing>
+          <wp:inline distT="0" distB="0" distL="0" distR="0" wp14:anchorId="05B887E4" wp14:editId="1341F286">
+            <wp:extent cx="4162425" cy="2333625"/>
+            <wp:effectExtent l="0" t="0" r="9525" b="9525"/>
+            <wp:docPr id="52" name="Picture 52"/>
+            <wp:cNvGraphicFramePr>
+              <a:graphicFrameLocks xmlns:a="http://schemas.openxmlformats.org/drawingml/2006/main" noChangeAspect="1"/>
+            </wp:cNvGraphicFramePr>
+            <a:graphic xmlns:a="http://schemas.openxmlformats.org/drawingml/2006/main">
+              <a:graphicData uri="http://schemas.openxmlformats.org/drawingml/2006/picture">
+                <pic:pic xmlns:pic="http://schemas.openxmlformats.org/drawingml/2006/picture">
+                  <pic:nvPicPr>
+                    <pic:cNvPr id="46" name="chappassword.jpg"/>
+                    <pic:cNvPicPr/>
+                  </pic:nvPicPr>
+                  <pic:blipFill>
+                    <a:blip r:embed="rId31">
+                      <a:extLst>
+                        <a:ext uri="{28A0092B-C50C-407E-A947-70E740481C1C}">
+                          <a14:useLocalDpi xmlns:a14="http://schemas.microsoft.com/office/drawing/2010/main" val="0"/>
+                        </a:ext>
+                      </a:extLst>
+                    </a:blip>
+                    <a:stretch>
+                      <a:fillRect/>
+                    </a:stretch>
+                  </pic:blipFill>
+                  <pic:spPr>
+                    <a:xfrm>
+                      <a:off x="0" y="0"/>
+                      <a:ext cx="4162425" cy="2333625"/>
+                    </a:xfrm>
+                    <a:prstGeom prst="rect">
+                      <a:avLst/>
+                    </a:prstGeom>
+                  </pic:spPr>
+                </pic:pic>
+              </a:graphicData>
+            </a:graphic>
+          </wp:inline>
+        </w:drawing>
+      </w:r>
+    </w:p>
+    <w:p>
+      <w:pPr>
+        <w:pStyle w:val="ListParagraph"/>
+        <w:numPr>
+          <w:ilvl w:val="0"/>
+          <w:numId w:val="4"/>
+        </w:numPr>
+      </w:pPr>
+      <w:r>
+        <w:t>Once these changes are made you can hit F5 to run the script.</w:t>
+      </w:r>
+    </w:p>
+    <w:p>
+      <w:pPr>
+        <w:ind w:left="360"/>
+      </w:pPr>
+    </w:p>
+    <w:p>
+      <w:pPr>
+        <w:pStyle w:val="ListParagraph"/>
+        <w:numPr>
+          <w:ilvl w:val="0"/>
+          <w:numId w:val="4"/>
+        </w:numPr>
+      </w:pPr>
+      <w:r>
+        <w:lastRenderedPageBreak/>
         <w:t xml:space="preserve">After the script completes </w:t>
       </w:r>
       <w:r>
@@ -1859,7 +2887,6 @@
         <w:rPr>
           <w:noProof/>
         </w:rPr>
-        <w:lastRenderedPageBreak/>
         <w:drawing>
           <wp:inline distT="0" distB="0" distL="0" distR="0" wp14:anchorId="7FCF3E41" wp14:editId="74563EC5">
             <wp:extent cx="2784021" cy="3986993"/>
@@ -1876,7 +2903,7 @@
                     <pic:cNvPicPr/>
                   </pic:nvPicPr>
                   <pic:blipFill>
-                    <a:blip r:embed="rId21">
+                    <a:blip r:embed="rId32">
                       <a:extLst>
                         <a:ext uri="{28A0092B-C50C-407E-A947-70E740481C1C}">
                           <a14:useLocalDpi xmlns:a14="http://schemas.microsoft.com/office/drawing/2010/main" val="0"/>
@@ -1923,13 +2950,8 @@
       <w:r>
         <w:t xml:space="preserve"> </w:t>
       </w:r>
-      <w:proofErr w:type="gramStart"/>
-      <w:r>
-        <w:t>Then</w:t>
-      </w:r>
-      <w:proofErr w:type="gramEnd"/>
-      <w:r>
-        <w:t xml:space="preserve"> go to Server Manager and </w:t>
+      <w:r>
+        <w:t xml:space="preserve">Then go to Server Manager and </w:t>
       </w:r>
       <w:r>
         <w:t>click iSCSI.</w:t>
@@ -1961,6 +2983,7 @@
         <w:rPr>
           <w:noProof/>
         </w:rPr>
+        <w:lastRenderedPageBreak/>
         <w:drawing>
           <wp:inline distT="0" distB="0" distL="0" distR="0" wp14:anchorId="4594DE54" wp14:editId="2C23AD39">
             <wp:extent cx="5943600" cy="3190875"/>
@@ -1977,7 +3000,7 @@
                     <pic:cNvPicPr/>
                   </pic:nvPicPr>
                   <pic:blipFill>
-                    <a:blip r:embed="rId22" cstate="print">
+                    <a:blip r:embed="rId33" cstate="print">
                       <a:extLst>
                         <a:ext uri="{28A0092B-C50C-407E-A947-70E740481C1C}">
                           <a14:useLocalDpi xmlns:a14="http://schemas.microsoft.com/office/drawing/2010/main" val="0"/>
@@ -2012,13 +3035,2232 @@
           <w:numId w:val="4"/>
         </w:numPr>
       </w:pPr>
+    </w:p>
+    <w:p>
+      <w:pPr>
+        <w:pStyle w:val="Heading1"/>
+      </w:pPr>
+      <w:bookmarkStart w:id="3" w:name="_Hlk22819967"/>
+      <w:r>
+        <w:t>Deploying Additional Disks</w:t>
+      </w:r>
+      <w:r>
+        <w:t xml:space="preserve"> to existing Target </w:t>
+      </w:r>
       <w:proofErr w:type="spellStart"/>
       <w:r>
-        <w:t>asdf</w:t>
+        <w:t>vm</w:t>
       </w:r>
       <w:proofErr w:type="spellEnd"/>
+      <w:r>
+        <w:t>:</w:t>
+      </w:r>
+    </w:p>
+    <w:bookmarkEnd w:id="3"/>
+    <w:p>
+      <w:pPr>
+        <w:ind w:left="360"/>
+        <w:rPr>
+          <w:b/>
+        </w:rPr>
+      </w:pPr>
+    </w:p>
+    <w:p>
+      <w:pPr>
+        <w:ind w:left="360"/>
+        <w:rPr>
+          <w:b/>
+        </w:rPr>
+      </w:pPr>
+      <w:r>
+        <w:rPr>
+          <w:b/>
+        </w:rPr>
+        <w:t xml:space="preserve">Prepare Existing </w:t>
+      </w:r>
+      <w:proofErr w:type="spellStart"/>
+      <w:r>
+        <w:rPr>
+          <w:b/>
+        </w:rPr>
+        <w:t>vm</w:t>
+      </w:r>
+      <w:proofErr w:type="spellEnd"/>
+      <w:r>
+        <w:rPr>
+          <w:b/>
+        </w:rPr>
+        <w:t>:</w:t>
+      </w:r>
     </w:p>
     <w:p/>
+    <w:p>
+      <w:pPr>
+        <w:pStyle w:val="ListParagraph"/>
+        <w:numPr>
+          <w:ilvl w:val="0"/>
+          <w:numId w:val="5"/>
+        </w:numPr>
+      </w:pPr>
+      <w:r>
+        <w:t xml:space="preserve">Open a browser to the Azure Stack Portal Site ( </w:t>
+      </w:r>
+      <w:hyperlink r:id="rId34" w:history="1">
+        <w:r>
+          <w:rPr>
+            <w:rStyle w:val="Hyperlink"/>
+            <w:rFonts w:ascii="Calibri" w:hAnsi="Calibri" w:cs="Calibri"/>
+          </w:rPr>
+          <w:t>https://portal</w:t>
+        </w:r>
+        <w:r>
+          <w:rPr>
+            <w:rStyle w:val="Hyperlink"/>
+          </w:rPr>
+          <w:t>.xxx.xxx.xx.xx</w:t>
+        </w:r>
+      </w:hyperlink>
+      <w:r>
+        <w:t>).  Then login with an that access to your Azure Stack subscription.</w:t>
+      </w:r>
+    </w:p>
+    <w:p>
+      <w:pPr>
+        <w:pStyle w:val="ListParagraph"/>
+        <w:numPr>
+          <w:ilvl w:val="0"/>
+          <w:numId w:val="5"/>
+        </w:numPr>
+      </w:pPr>
+      <w:r>
+        <w:t xml:space="preserve">Go to the resource group where your new client </w:t>
+      </w:r>
+      <w:proofErr w:type="spellStart"/>
+      <w:r>
+        <w:t>vm</w:t>
+      </w:r>
+      <w:proofErr w:type="spellEnd"/>
+      <w:r>
+        <w:t xml:space="preserve"> is deployed and go to the overview of the </w:t>
+      </w:r>
+      <w:proofErr w:type="spellStart"/>
+      <w:r>
+        <w:t>vm</w:t>
+      </w:r>
+      <w:proofErr w:type="spellEnd"/>
+      <w:r>
+        <w:t xml:space="preserve"> and make note of the </w:t>
+      </w:r>
+      <w:r>
+        <w:rPr>
+          <w:b/>
+        </w:rPr>
+        <w:t>Public IP Address</w:t>
+      </w:r>
+      <w:r>
+        <w:t xml:space="preserve"> and </w:t>
+      </w:r>
+      <w:proofErr w:type="spellStart"/>
+      <w:r>
+        <w:rPr>
+          <w:b/>
+        </w:rPr>
+        <w:t>vm</w:t>
+      </w:r>
+      <w:proofErr w:type="spellEnd"/>
+      <w:r>
+        <w:rPr>
+          <w:b/>
+        </w:rPr>
+        <w:t xml:space="preserve"> name</w:t>
+      </w:r>
+      <w:r>
+        <w:t>.</w:t>
+      </w:r>
+    </w:p>
+    <w:p>
+      <w:pPr>
+        <w:pStyle w:val="ListParagraph"/>
+        <w:numPr>
+          <w:ilvl w:val="0"/>
+          <w:numId w:val="5"/>
+        </w:numPr>
+      </w:pPr>
+      <w:r>
+        <w:t xml:space="preserve">Next go to the NSG attached to the </w:t>
+      </w:r>
+      <w:proofErr w:type="spellStart"/>
+      <w:r>
+        <w:t>nic</w:t>
+      </w:r>
+      <w:proofErr w:type="spellEnd"/>
+      <w:r>
+        <w:t xml:space="preserve"> that you will be using for you iSCSI client.</w:t>
+      </w:r>
+    </w:p>
+    <w:p>
+      <w:pPr>
+        <w:pStyle w:val="ListParagraph"/>
+        <w:numPr>
+          <w:ilvl w:val="0"/>
+          <w:numId w:val="5"/>
+        </w:numPr>
+      </w:pPr>
+      <w:r>
+        <w:t xml:space="preserve">Click inbound security rules and </w:t>
+      </w:r>
+      <w:r>
+        <w:t>then click add.</w:t>
+      </w:r>
+    </w:p>
+    <w:p>
+      <w:pPr>
+        <w:pStyle w:val="ListParagraph"/>
+        <w:numPr>
+          <w:ilvl w:val="0"/>
+          <w:numId w:val="5"/>
+        </w:numPr>
+      </w:pPr>
+      <w:r>
+        <w:t xml:space="preserve">For destination port ranges enter </w:t>
+      </w:r>
+      <w:r>
+        <w:rPr>
+          <w:b/>
+        </w:rPr>
+        <w:t>860</w:t>
+      </w:r>
+      <w:r>
+        <w:t xml:space="preserve"> for priority select </w:t>
+      </w:r>
+      <w:r>
+        <w:rPr>
+          <w:b/>
+        </w:rPr>
+        <w:t>140</w:t>
+      </w:r>
+      <w:r>
+        <w:t xml:space="preserve"> and for name </w:t>
+      </w:r>
+      <w:r>
+        <w:rPr>
+          <w:b/>
+        </w:rPr>
+        <w:t>860iSCSI</w:t>
+      </w:r>
+      <w:r>
+        <w:t>.</w:t>
+      </w:r>
+    </w:p>
+    <w:p>
+      <w:pPr>
+        <w:pStyle w:val="ListParagraph"/>
+      </w:pPr>
+      <w:r>
+        <w:rPr>
+          <w:noProof/>
+        </w:rPr>
+        <w:lastRenderedPageBreak/>
+        <w:drawing>
+          <wp:inline distT="0" distB="0" distL="0" distR="0" wp14:anchorId="430C0171" wp14:editId="21E74D94">
+            <wp:extent cx="2735036" cy="3129147"/>
+            <wp:effectExtent l="0" t="0" r="8255" b="0"/>
+            <wp:docPr id="64" name="Picture 64"/>
+            <wp:cNvGraphicFramePr>
+              <a:graphicFrameLocks xmlns:a="http://schemas.openxmlformats.org/drawingml/2006/main" noChangeAspect="1"/>
+            </wp:cNvGraphicFramePr>
+            <a:graphic xmlns:a="http://schemas.openxmlformats.org/drawingml/2006/main">
+              <a:graphicData uri="http://schemas.openxmlformats.org/drawingml/2006/picture">
+                <pic:pic xmlns:pic="http://schemas.openxmlformats.org/drawingml/2006/picture">
+                  <pic:nvPicPr>
+                    <pic:cNvPr id="64" name="NSG860.JPG"/>
+                    <pic:cNvPicPr/>
+                  </pic:nvPicPr>
+                  <pic:blipFill>
+                    <a:blip r:embed="rId35">
+                      <a:extLst>
+                        <a:ext uri="{28A0092B-C50C-407E-A947-70E740481C1C}">
+                          <a14:useLocalDpi xmlns:a14="http://schemas.microsoft.com/office/drawing/2010/main" val="0"/>
+                        </a:ext>
+                      </a:extLst>
+                    </a:blip>
+                    <a:stretch>
+                      <a:fillRect/>
+                    </a:stretch>
+                  </pic:blipFill>
+                  <pic:spPr>
+                    <a:xfrm>
+                      <a:off x="0" y="0"/>
+                      <a:ext cx="2743985" cy="3139386"/>
+                    </a:xfrm>
+                    <a:prstGeom prst="rect">
+                      <a:avLst/>
+                    </a:prstGeom>
+                  </pic:spPr>
+                </pic:pic>
+              </a:graphicData>
+            </a:graphic>
+          </wp:inline>
+        </w:drawing>
+      </w:r>
+    </w:p>
+    <w:p>
+      <w:pPr>
+        <w:pStyle w:val="ListParagraph"/>
+        <w:numPr>
+          <w:ilvl w:val="0"/>
+          <w:numId w:val="5"/>
+        </w:numPr>
+      </w:pPr>
+      <w:r>
+        <w:t xml:space="preserve">For destination port ranges enter </w:t>
+      </w:r>
+      <w:r>
+        <w:rPr>
+          <w:b/>
+        </w:rPr>
+        <w:t>32</w:t>
+      </w:r>
+      <w:r>
+        <w:rPr>
+          <w:b/>
+        </w:rPr>
+        <w:t>60</w:t>
+      </w:r>
+      <w:r>
+        <w:t xml:space="preserve"> for priority select </w:t>
+      </w:r>
+      <w:r>
+        <w:rPr>
+          <w:b/>
+        </w:rPr>
+        <w:t>140</w:t>
+      </w:r>
+      <w:r>
+        <w:t xml:space="preserve"> and for name </w:t>
+      </w:r>
+      <w:r>
+        <w:rPr>
+          <w:b/>
+        </w:rPr>
+        <w:t>32</w:t>
+      </w:r>
+      <w:r>
+        <w:rPr>
+          <w:b/>
+        </w:rPr>
+        <w:t>60iSCSI</w:t>
+      </w:r>
+      <w:r>
+        <w:t>.</w:t>
+      </w:r>
+    </w:p>
+    <w:p>
+      <w:pPr>
+        <w:pStyle w:val="ListParagraph"/>
+      </w:pPr>
+      <w:r>
+        <w:rPr>
+          <w:noProof/>
+        </w:rPr>
+        <w:drawing>
+          <wp:inline distT="0" distB="0" distL="0" distR="0" wp14:anchorId="3A6624C2" wp14:editId="4D464B37">
+            <wp:extent cx="2881993" cy="3255130"/>
+            <wp:effectExtent l="0" t="0" r="0" b="2540"/>
+            <wp:docPr id="63" name="Picture 63"/>
+            <wp:cNvGraphicFramePr>
+              <a:graphicFrameLocks xmlns:a="http://schemas.openxmlformats.org/drawingml/2006/main" noChangeAspect="1"/>
+            </wp:cNvGraphicFramePr>
+            <a:graphic xmlns:a="http://schemas.openxmlformats.org/drawingml/2006/main">
+              <a:graphicData uri="http://schemas.openxmlformats.org/drawingml/2006/picture">
+                <pic:pic xmlns:pic="http://schemas.openxmlformats.org/drawingml/2006/picture">
+                  <pic:nvPicPr>
+                    <pic:cNvPr id="63" name="NSG3260.JPG"/>
+                    <pic:cNvPicPr/>
+                  </pic:nvPicPr>
+                  <pic:blipFill>
+                    <a:blip r:embed="rId36">
+                      <a:extLst>
+                        <a:ext uri="{28A0092B-C50C-407E-A947-70E740481C1C}">
+                          <a14:useLocalDpi xmlns:a14="http://schemas.microsoft.com/office/drawing/2010/main" val="0"/>
+                        </a:ext>
+                      </a:extLst>
+                    </a:blip>
+                    <a:stretch>
+                      <a:fillRect/>
+                    </a:stretch>
+                  </pic:blipFill>
+                  <pic:spPr>
+                    <a:xfrm>
+                      <a:off x="0" y="0"/>
+                      <a:ext cx="2891327" cy="3265673"/>
+                    </a:xfrm>
+                    <a:prstGeom prst="rect">
+                      <a:avLst/>
+                    </a:prstGeom>
+                  </pic:spPr>
+                </pic:pic>
+              </a:graphicData>
+            </a:graphic>
+          </wp:inline>
+        </w:drawing>
+      </w:r>
+    </w:p>
+    <w:p>
+      <w:pPr>
+        <w:pStyle w:val="ListParagraph"/>
+        <w:numPr>
+          <w:ilvl w:val="0"/>
+          <w:numId w:val="5"/>
+        </w:numPr>
+      </w:pPr>
+      <w:r>
+        <w:t xml:space="preserve">Login to your existing client </w:t>
+      </w:r>
+      <w:proofErr w:type="spellStart"/>
+      <w:r>
+        <w:t>vm</w:t>
+      </w:r>
+      <w:proofErr w:type="spellEnd"/>
+      <w:r>
+        <w:t>.</w:t>
+      </w:r>
+    </w:p>
+    <w:p>
+      <w:pPr>
+        <w:pStyle w:val="ListParagraph"/>
+        <w:numPr>
+          <w:ilvl w:val="0"/>
+          <w:numId w:val="5"/>
+        </w:numPr>
+      </w:pPr>
+      <w:r>
+        <w:t xml:space="preserve">Copy the Prepare-iSCSIClient.ps1 to your new client </w:t>
+      </w:r>
+      <w:proofErr w:type="spellStart"/>
+      <w:r>
+        <w:t>vm</w:t>
+      </w:r>
+      <w:proofErr w:type="spellEnd"/>
+    </w:p>
+    <w:p>
+      <w:pPr>
+        <w:pStyle w:val="ListParagraph"/>
+        <w:numPr>
+          <w:ilvl w:val="0"/>
+          <w:numId w:val="5"/>
+        </w:numPr>
+      </w:pPr>
+      <w:r>
+        <w:t xml:space="preserve">Run </w:t>
+      </w:r>
+      <w:r>
+        <w:rPr>
+          <w:b/>
+        </w:rPr>
+        <w:t>Prepare-iSCSIClient.ps1</w:t>
+      </w:r>
+      <w:r>
+        <w:t>. No inputs are required as this script only installs prerequisites for the iSCSI client.</w:t>
+      </w:r>
+    </w:p>
+    <w:p>
+      <w:pPr>
+        <w:pStyle w:val="ListParagraph"/>
+        <w:numPr>
+          <w:ilvl w:val="0"/>
+          <w:numId w:val="5"/>
+        </w:numPr>
+      </w:pPr>
+      <w:r>
+        <w:t xml:space="preserve">Once the install has completed reboot your client </w:t>
+      </w:r>
+      <w:proofErr w:type="spellStart"/>
+      <w:r>
+        <w:t>vm</w:t>
+      </w:r>
+      <w:proofErr w:type="spellEnd"/>
+      <w:r>
+        <w:t>.</w:t>
+      </w:r>
+    </w:p>
+    <w:p>
+      <w:pPr>
+        <w:ind w:left="360"/>
+        <w:rPr>
+          <w:b/>
+        </w:rPr>
+      </w:pPr>
+    </w:p>
+    <w:p>
+      <w:pPr>
+        <w:ind w:left="360"/>
+        <w:rPr>
+          <w:b/>
+        </w:rPr>
+      </w:pPr>
+      <w:r>
+        <w:rPr>
+          <w:b/>
+        </w:rPr>
+        <w:t xml:space="preserve">Connect to existing </w:t>
+      </w:r>
+      <w:r>
+        <w:rPr>
+          <w:b/>
+        </w:rPr>
+        <w:t xml:space="preserve">Target </w:t>
+      </w:r>
+      <w:proofErr w:type="spellStart"/>
+      <w:r>
+        <w:rPr>
+          <w:b/>
+        </w:rPr>
+        <w:t>vm</w:t>
+      </w:r>
+      <w:proofErr w:type="spellEnd"/>
+      <w:r>
+        <w:rPr>
+          <w:b/>
+        </w:rPr>
+        <w:t>:</w:t>
+      </w:r>
+    </w:p>
+    <w:p>
+      <w:pPr>
+        <w:pStyle w:val="ListParagraph"/>
+        <w:numPr>
+          <w:ilvl w:val="0"/>
+          <w:numId w:val="3"/>
+        </w:numPr>
+      </w:pPr>
+      <w:r>
+        <w:lastRenderedPageBreak/>
+        <w:t xml:space="preserve">Login to your existing iSCSI target </w:t>
+      </w:r>
+      <w:proofErr w:type="spellStart"/>
+      <w:r>
+        <w:t>vm</w:t>
+      </w:r>
+      <w:proofErr w:type="spellEnd"/>
+      <w:r>
+        <w:t>.</w:t>
+      </w:r>
+    </w:p>
+    <w:p>
+      <w:pPr>
+        <w:pStyle w:val="ListParagraph"/>
+        <w:numPr>
+          <w:ilvl w:val="0"/>
+          <w:numId w:val="3"/>
+        </w:numPr>
+      </w:pPr>
+      <w:proofErr w:type="gramStart"/>
+      <w:r>
+        <w:t>Open up</w:t>
+      </w:r>
+      <w:proofErr w:type="gramEnd"/>
+      <w:r>
+        <w:t xml:space="preserve"> the </w:t>
+      </w:r>
+      <w:r>
+        <w:t>Create-iSCSITarget.ps1</w:t>
+      </w:r>
+      <w:r>
+        <w:t xml:space="preserve"> script in the PowerShell ISE.</w:t>
+      </w:r>
+    </w:p>
+    <w:p>
+      <w:pPr>
+        <w:pStyle w:val="ListParagraph"/>
+        <w:numPr>
+          <w:ilvl w:val="0"/>
+          <w:numId w:val="3"/>
+        </w:numPr>
+      </w:pPr>
+      <w:r>
+        <w:t xml:space="preserve">Update the </w:t>
+      </w:r>
+      <w:r>
+        <w:rPr>
+          <w:color w:val="FF0000"/>
+        </w:rPr>
+        <w:t>$</w:t>
+      </w:r>
+      <w:proofErr w:type="spellStart"/>
+      <w:r>
+        <w:rPr>
+          <w:color w:val="FF0000"/>
+        </w:rPr>
+        <w:t>RemoteServer</w:t>
+      </w:r>
+      <w:proofErr w:type="spellEnd"/>
+      <w:r>
+        <w:rPr>
+          <w:color w:val="FF0000"/>
+        </w:rPr>
+        <w:t xml:space="preserve"> </w:t>
+      </w:r>
+      <w:r>
+        <w:t xml:space="preserve">parameter with </w:t>
+      </w:r>
+      <w:r>
+        <w:t xml:space="preserve">the </w:t>
+      </w:r>
+      <w:proofErr w:type="gramStart"/>
+      <w:r>
+        <w:t xml:space="preserve">hostname </w:t>
+      </w:r>
+      <w:r>
+        <w:t xml:space="preserve"> for</w:t>
+      </w:r>
+      <w:proofErr w:type="gramEnd"/>
+      <w:r>
+        <w:t xml:space="preserve"> the new iSCSI client you just prepared.</w:t>
+      </w:r>
+    </w:p>
+    <w:p>
+      <w:pPr>
+        <w:pStyle w:val="ListParagraph"/>
+      </w:pPr>
+      <w:r>
+        <w:rPr>
+          <w:noProof/>
+        </w:rPr>
+        <w:drawing>
+          <wp:inline distT="0" distB="0" distL="0" distR="0" wp14:anchorId="47879030" wp14:editId="7E666E34">
+            <wp:extent cx="3590925" cy="3457575"/>
+            <wp:effectExtent l="0" t="0" r="9525" b="9525"/>
+            <wp:docPr id="27" name="Picture 27"/>
+            <wp:cNvGraphicFramePr>
+              <a:graphicFrameLocks xmlns:a="http://schemas.openxmlformats.org/drawingml/2006/main" noChangeAspect="1"/>
+            </wp:cNvGraphicFramePr>
+            <a:graphic xmlns:a="http://schemas.openxmlformats.org/drawingml/2006/main">
+              <a:graphicData uri="http://schemas.openxmlformats.org/drawingml/2006/picture">
+                <pic:pic xmlns:pic="http://schemas.openxmlformats.org/drawingml/2006/picture">
+                  <pic:nvPicPr>
+                    <pic:cNvPr id="27" name="remoteserver.jpg"/>
+                    <pic:cNvPicPr/>
+                  </pic:nvPicPr>
+                  <pic:blipFill>
+                    <a:blip r:embed="rId17">
+                      <a:extLst>
+                        <a:ext uri="{28A0092B-C50C-407E-A947-70E740481C1C}">
+                          <a14:useLocalDpi xmlns:a14="http://schemas.microsoft.com/office/drawing/2010/main" val="0"/>
+                        </a:ext>
+                      </a:extLst>
+                    </a:blip>
+                    <a:stretch>
+                      <a:fillRect/>
+                    </a:stretch>
+                  </pic:blipFill>
+                  <pic:spPr>
+                    <a:xfrm>
+                      <a:off x="0" y="0"/>
+                      <a:ext cx="3590925" cy="3457575"/>
+                    </a:xfrm>
+                    <a:prstGeom prst="rect">
+                      <a:avLst/>
+                    </a:prstGeom>
+                  </pic:spPr>
+                </pic:pic>
+              </a:graphicData>
+            </a:graphic>
+          </wp:inline>
+        </w:drawing>
+      </w:r>
+    </w:p>
+    <w:p>
+      <w:pPr>
+        <w:pStyle w:val="ListParagraph"/>
+        <w:numPr>
+          <w:ilvl w:val="0"/>
+          <w:numId w:val="3"/>
+        </w:numPr>
+      </w:pPr>
+      <w:r>
+        <w:t>Update</w:t>
+      </w:r>
+      <w:r>
+        <w:t xml:space="preserve"> the </w:t>
+      </w:r>
+      <w:r>
+        <w:rPr>
+          <w:color w:val="FF0000"/>
+        </w:rPr>
+        <w:t>$</w:t>
+      </w:r>
+      <w:proofErr w:type="spellStart"/>
+      <w:r>
+        <w:rPr>
+          <w:color w:val="FF0000"/>
+        </w:rPr>
+        <w:t>RemoteServerIPs</w:t>
+      </w:r>
+      <w:proofErr w:type="spellEnd"/>
+      <w:r>
+        <w:rPr>
+          <w:color w:val="FF0000"/>
+        </w:rPr>
+        <w:t xml:space="preserve"> </w:t>
+      </w:r>
+      <w:r>
+        <w:t xml:space="preserve">parameter with </w:t>
+      </w:r>
+      <w:r>
+        <w:t>Public IP address for the new iSCSI client you just prepared.</w:t>
+      </w:r>
+    </w:p>
+    <w:p>
+      <w:pPr>
+        <w:pStyle w:val="ListParagraph"/>
+      </w:pPr>
+      <w:r>
+        <w:rPr>
+          <w:noProof/>
+        </w:rPr>
+        <w:drawing>
+          <wp:inline distT="0" distB="0" distL="0" distR="0" wp14:anchorId="459A9579" wp14:editId="00FA452E">
+            <wp:extent cx="3676650" cy="3467100"/>
+            <wp:effectExtent l="0" t="0" r="0" b="0"/>
+            <wp:docPr id="30" name="Picture 30"/>
+            <wp:cNvGraphicFramePr>
+              <a:graphicFrameLocks xmlns:a="http://schemas.openxmlformats.org/drawingml/2006/main" noChangeAspect="1"/>
+            </wp:cNvGraphicFramePr>
+            <a:graphic xmlns:a="http://schemas.openxmlformats.org/drawingml/2006/main">
+              <a:graphicData uri="http://schemas.openxmlformats.org/drawingml/2006/picture">
+                <pic:pic xmlns:pic="http://schemas.openxmlformats.org/drawingml/2006/picture">
+                  <pic:nvPicPr>
+                    <pic:cNvPr id="30" name="remoteserverip.jpg"/>
+                    <pic:cNvPicPr/>
+                  </pic:nvPicPr>
+                  <pic:blipFill>
+                    <a:blip r:embed="rId18">
+                      <a:extLst>
+                        <a:ext uri="{28A0092B-C50C-407E-A947-70E740481C1C}">
+                          <a14:useLocalDpi xmlns:a14="http://schemas.microsoft.com/office/drawing/2010/main" val="0"/>
+                        </a:ext>
+                      </a:extLst>
+                    </a:blip>
+                    <a:stretch>
+                      <a:fillRect/>
+                    </a:stretch>
+                  </pic:blipFill>
+                  <pic:spPr>
+                    <a:xfrm>
+                      <a:off x="0" y="0"/>
+                      <a:ext cx="3676650" cy="3467100"/>
+                    </a:xfrm>
+                    <a:prstGeom prst="rect">
+                      <a:avLst/>
+                    </a:prstGeom>
+                  </pic:spPr>
+                </pic:pic>
+              </a:graphicData>
+            </a:graphic>
+          </wp:inline>
+        </w:drawing>
+      </w:r>
+    </w:p>
+    <w:p>
+      <w:pPr>
+        <w:pStyle w:val="ListParagraph"/>
+        <w:numPr>
+          <w:ilvl w:val="0"/>
+          <w:numId w:val="3"/>
+        </w:numPr>
+      </w:pPr>
+      <w:r>
+        <w:t xml:space="preserve">Update the </w:t>
+      </w:r>
+      <w:r>
+        <w:rPr>
+          <w:color w:val="FF0000"/>
+        </w:rPr>
+        <w:t>$</w:t>
+      </w:r>
+      <w:proofErr w:type="spellStart"/>
+      <w:r>
+        <w:rPr>
+          <w:color w:val="FF0000"/>
+        </w:rPr>
+        <w:t>DiskFolder</w:t>
+      </w:r>
+      <w:proofErr w:type="spellEnd"/>
+      <w:r>
+        <w:rPr>
+          <w:color w:val="FF0000"/>
+        </w:rPr>
+        <w:t xml:space="preserve"> </w:t>
+      </w:r>
+      <w:r>
+        <w:t xml:space="preserve">parameter with </w:t>
+      </w:r>
+      <w:r>
+        <w:t>the path where you want the folder to live.</w:t>
+      </w:r>
+      <w:r>
+        <w:t xml:space="preserve"> </w:t>
+      </w:r>
+    </w:p>
+    <w:p>
+      <w:pPr>
+        <w:pStyle w:val="ListParagraph"/>
+      </w:pPr>
+      <w:r>
+        <w:rPr>
+          <w:noProof/>
+        </w:rPr>
+        <w:lastRenderedPageBreak/>
+        <w:drawing>
+          <wp:inline distT="0" distB="0" distL="0" distR="0" wp14:anchorId="4CD22791" wp14:editId="27B670AC">
+            <wp:extent cx="3676650" cy="3467100"/>
+            <wp:effectExtent l="0" t="0" r="0" b="0"/>
+            <wp:docPr id="31" name="Picture 31"/>
+            <wp:cNvGraphicFramePr>
+              <a:graphicFrameLocks xmlns:a="http://schemas.openxmlformats.org/drawingml/2006/main" noChangeAspect="1"/>
+            </wp:cNvGraphicFramePr>
+            <a:graphic xmlns:a="http://schemas.openxmlformats.org/drawingml/2006/main">
+              <a:graphicData uri="http://schemas.openxmlformats.org/drawingml/2006/picture">
+                <pic:pic xmlns:pic="http://schemas.openxmlformats.org/drawingml/2006/picture">
+                  <pic:nvPicPr>
+                    <pic:cNvPr id="31" name="diskfolder.jpg"/>
+                    <pic:cNvPicPr/>
+                  </pic:nvPicPr>
+                  <pic:blipFill>
+                    <a:blip r:embed="rId19">
+                      <a:extLst>
+                        <a:ext uri="{28A0092B-C50C-407E-A947-70E740481C1C}">
+                          <a14:useLocalDpi xmlns:a14="http://schemas.microsoft.com/office/drawing/2010/main" val="0"/>
+                        </a:ext>
+                      </a:extLst>
+                    </a:blip>
+                    <a:stretch>
+                      <a:fillRect/>
+                    </a:stretch>
+                  </pic:blipFill>
+                  <pic:spPr>
+                    <a:xfrm>
+                      <a:off x="0" y="0"/>
+                      <a:ext cx="3676650" cy="3467100"/>
+                    </a:xfrm>
+                    <a:prstGeom prst="rect">
+                      <a:avLst/>
+                    </a:prstGeom>
+                  </pic:spPr>
+                </pic:pic>
+              </a:graphicData>
+            </a:graphic>
+          </wp:inline>
+        </w:drawing>
+      </w:r>
+    </w:p>
+    <w:p>
+      <w:pPr>
+        <w:pStyle w:val="ListParagraph"/>
+        <w:numPr>
+          <w:ilvl w:val="0"/>
+          <w:numId w:val="3"/>
+        </w:numPr>
+      </w:pPr>
+      <w:r>
+        <w:t xml:space="preserve">Update the </w:t>
+      </w:r>
+      <w:r>
+        <w:rPr>
+          <w:color w:val="FF0000"/>
+        </w:rPr>
+        <w:t>$</w:t>
+      </w:r>
+      <w:proofErr w:type="spellStart"/>
+      <w:r>
+        <w:rPr>
+          <w:color w:val="FF0000"/>
+        </w:rPr>
+        <w:t>Disk</w:t>
+      </w:r>
+      <w:r>
+        <w:rPr>
+          <w:color w:val="FF0000"/>
+        </w:rPr>
+        <w:t>Name</w:t>
+      </w:r>
+      <w:proofErr w:type="spellEnd"/>
+      <w:r>
+        <w:rPr>
+          <w:color w:val="FF0000"/>
+        </w:rPr>
+        <w:t xml:space="preserve"> </w:t>
+      </w:r>
+      <w:r>
+        <w:t xml:space="preserve">parameter with </w:t>
+      </w:r>
+      <w:r>
+        <w:t>a meaningful name</w:t>
+      </w:r>
+      <w:r>
+        <w:t>.</w:t>
+      </w:r>
+    </w:p>
+    <w:p>
+      <w:pPr>
+        <w:pStyle w:val="ListParagraph"/>
+      </w:pPr>
+      <w:r>
+        <w:rPr>
+          <w:noProof/>
+        </w:rPr>
+        <w:drawing>
+          <wp:inline distT="0" distB="0" distL="0" distR="0" wp14:anchorId="14CC7513" wp14:editId="4F1C034D">
+            <wp:extent cx="3676650" cy="3467100"/>
+            <wp:effectExtent l="0" t="0" r="0" b="0"/>
+            <wp:docPr id="32" name="Picture 32"/>
+            <wp:cNvGraphicFramePr>
+              <a:graphicFrameLocks xmlns:a="http://schemas.openxmlformats.org/drawingml/2006/main" noChangeAspect="1"/>
+            </wp:cNvGraphicFramePr>
+            <a:graphic xmlns:a="http://schemas.openxmlformats.org/drawingml/2006/main">
+              <a:graphicData uri="http://schemas.openxmlformats.org/drawingml/2006/picture">
+                <pic:pic xmlns:pic="http://schemas.openxmlformats.org/drawingml/2006/picture">
+                  <pic:nvPicPr>
+                    <pic:cNvPr id="32" name="diskname.jpg"/>
+                    <pic:cNvPicPr/>
+                  </pic:nvPicPr>
+                  <pic:blipFill>
+                    <a:blip r:embed="rId20">
+                      <a:extLst>
+                        <a:ext uri="{28A0092B-C50C-407E-A947-70E740481C1C}">
+                          <a14:useLocalDpi xmlns:a14="http://schemas.microsoft.com/office/drawing/2010/main" val="0"/>
+                        </a:ext>
+                      </a:extLst>
+                    </a:blip>
+                    <a:stretch>
+                      <a:fillRect/>
+                    </a:stretch>
+                  </pic:blipFill>
+                  <pic:spPr>
+                    <a:xfrm>
+                      <a:off x="0" y="0"/>
+                      <a:ext cx="3676650" cy="3467100"/>
+                    </a:xfrm>
+                    <a:prstGeom prst="rect">
+                      <a:avLst/>
+                    </a:prstGeom>
+                  </pic:spPr>
+                </pic:pic>
+              </a:graphicData>
+            </a:graphic>
+          </wp:inline>
+        </w:drawing>
+      </w:r>
+    </w:p>
+    <w:p>
+      <w:pPr>
+        <w:pStyle w:val="ListParagraph"/>
+        <w:numPr>
+          <w:ilvl w:val="0"/>
+          <w:numId w:val="3"/>
+        </w:numPr>
+      </w:pPr>
+      <w:r>
+        <w:t xml:space="preserve">Update the </w:t>
+      </w:r>
+      <w:r>
+        <w:rPr>
+          <w:color w:val="FF0000"/>
+        </w:rPr>
+        <w:t>$</w:t>
+      </w:r>
+      <w:proofErr w:type="spellStart"/>
+      <w:r>
+        <w:rPr>
+          <w:color w:val="FF0000"/>
+        </w:rPr>
+        <w:t>Disk</w:t>
+      </w:r>
+      <w:r>
+        <w:rPr>
+          <w:color w:val="FF0000"/>
+        </w:rPr>
+        <w:t>Size</w:t>
+      </w:r>
+      <w:proofErr w:type="spellEnd"/>
+      <w:r>
+        <w:rPr>
+          <w:color w:val="FF0000"/>
+        </w:rPr>
+        <w:t xml:space="preserve"> </w:t>
+      </w:r>
+      <w:r>
+        <w:t>parameter with</w:t>
+      </w:r>
+      <w:r>
+        <w:t xml:space="preserve"> the size that you would like to make the disk.</w:t>
+      </w:r>
+    </w:p>
+    <w:p>
+      <w:pPr>
+        <w:pStyle w:val="ListParagraph"/>
+      </w:pPr>
+      <w:r>
+        <w:rPr>
+          <w:noProof/>
+        </w:rPr>
+        <w:lastRenderedPageBreak/>
+        <w:drawing>
+          <wp:inline distT="0" distB="0" distL="0" distR="0" wp14:anchorId="67B581DF" wp14:editId="0A27980E">
+            <wp:extent cx="3676650" cy="3467100"/>
+            <wp:effectExtent l="0" t="0" r="0" b="0"/>
+            <wp:docPr id="33" name="Picture 33"/>
+            <wp:cNvGraphicFramePr>
+              <a:graphicFrameLocks xmlns:a="http://schemas.openxmlformats.org/drawingml/2006/main" noChangeAspect="1"/>
+            </wp:cNvGraphicFramePr>
+            <a:graphic xmlns:a="http://schemas.openxmlformats.org/drawingml/2006/main">
+              <a:graphicData uri="http://schemas.openxmlformats.org/drawingml/2006/picture">
+                <pic:pic xmlns:pic="http://schemas.openxmlformats.org/drawingml/2006/picture">
+                  <pic:nvPicPr>
+                    <pic:cNvPr id="33" name="disksize.jpg"/>
+                    <pic:cNvPicPr/>
+                  </pic:nvPicPr>
+                  <pic:blipFill>
+                    <a:blip r:embed="rId21">
+                      <a:extLst>
+                        <a:ext uri="{28A0092B-C50C-407E-A947-70E740481C1C}">
+                          <a14:useLocalDpi xmlns:a14="http://schemas.microsoft.com/office/drawing/2010/main" val="0"/>
+                        </a:ext>
+                      </a:extLst>
+                    </a:blip>
+                    <a:stretch>
+                      <a:fillRect/>
+                    </a:stretch>
+                  </pic:blipFill>
+                  <pic:spPr>
+                    <a:xfrm>
+                      <a:off x="0" y="0"/>
+                      <a:ext cx="3676650" cy="3467100"/>
+                    </a:xfrm>
+                    <a:prstGeom prst="rect">
+                      <a:avLst/>
+                    </a:prstGeom>
+                  </pic:spPr>
+                </pic:pic>
+              </a:graphicData>
+            </a:graphic>
+          </wp:inline>
+        </w:drawing>
+      </w:r>
+    </w:p>
+    <w:p>
+      <w:pPr>
+        <w:pStyle w:val="ListParagraph"/>
+        <w:numPr>
+          <w:ilvl w:val="0"/>
+          <w:numId w:val="3"/>
+        </w:numPr>
+      </w:pPr>
+      <w:r>
+        <w:t xml:space="preserve">Update the </w:t>
+      </w:r>
+      <w:r>
+        <w:rPr>
+          <w:color w:val="FF0000"/>
+        </w:rPr>
+        <w:t>$</w:t>
+      </w:r>
+      <w:proofErr w:type="spellStart"/>
+      <w:r>
+        <w:rPr>
+          <w:color w:val="FF0000"/>
+        </w:rPr>
+        <w:t>TargetName</w:t>
+      </w:r>
+      <w:proofErr w:type="spellEnd"/>
+      <w:r>
+        <w:rPr>
+          <w:color w:val="FF0000"/>
+        </w:rPr>
+        <w:t xml:space="preserve"> </w:t>
+      </w:r>
+      <w:r>
+        <w:t>parameter to what you would like to name your iSCSI target.</w:t>
+      </w:r>
+    </w:p>
+    <w:p>
+      <w:pPr>
+        <w:pStyle w:val="ListParagraph"/>
+      </w:pPr>
+    </w:p>
+    <w:p>
+      <w:pPr>
+        <w:pStyle w:val="ListParagraph"/>
+      </w:pPr>
+      <w:r>
+        <w:rPr>
+          <w:noProof/>
+        </w:rPr>
+        <w:drawing>
+          <wp:inline distT="0" distB="0" distL="0" distR="0" wp14:anchorId="274DFCC9" wp14:editId="4D680306">
+            <wp:extent cx="3676650" cy="3467100"/>
+            <wp:effectExtent l="0" t="0" r="0" b="0"/>
+            <wp:docPr id="34" name="Picture 34"/>
+            <wp:cNvGraphicFramePr>
+              <a:graphicFrameLocks xmlns:a="http://schemas.openxmlformats.org/drawingml/2006/main" noChangeAspect="1"/>
+            </wp:cNvGraphicFramePr>
+            <a:graphic xmlns:a="http://schemas.openxmlformats.org/drawingml/2006/main">
+              <a:graphicData uri="http://schemas.openxmlformats.org/drawingml/2006/picture">
+                <pic:pic xmlns:pic="http://schemas.openxmlformats.org/drawingml/2006/picture">
+                  <pic:nvPicPr>
+                    <pic:cNvPr id="34" name="targetname1.jpg"/>
+                    <pic:cNvPicPr/>
+                  </pic:nvPicPr>
+                  <pic:blipFill>
+                    <a:blip r:embed="rId22">
+                      <a:extLst>
+                        <a:ext uri="{28A0092B-C50C-407E-A947-70E740481C1C}">
+                          <a14:useLocalDpi xmlns:a14="http://schemas.microsoft.com/office/drawing/2010/main" val="0"/>
+                        </a:ext>
+                      </a:extLst>
+                    </a:blip>
+                    <a:stretch>
+                      <a:fillRect/>
+                    </a:stretch>
+                  </pic:blipFill>
+                  <pic:spPr>
+                    <a:xfrm>
+                      <a:off x="0" y="0"/>
+                      <a:ext cx="3676650" cy="3467100"/>
+                    </a:xfrm>
+                    <a:prstGeom prst="rect">
+                      <a:avLst/>
+                    </a:prstGeom>
+                  </pic:spPr>
+                </pic:pic>
+              </a:graphicData>
+            </a:graphic>
+          </wp:inline>
+        </w:drawing>
+      </w:r>
+    </w:p>
+    <w:p>
+      <w:pPr>
+        <w:pStyle w:val="ListParagraph"/>
+        <w:numPr>
+          <w:ilvl w:val="0"/>
+          <w:numId w:val="3"/>
+        </w:numPr>
+      </w:pPr>
+      <w:r>
+        <w:t xml:space="preserve">Update the </w:t>
+      </w:r>
+      <w:r>
+        <w:rPr>
+          <w:color w:val="FF0000"/>
+        </w:rPr>
+        <w:t>$</w:t>
+      </w:r>
+      <w:proofErr w:type="spellStart"/>
+      <w:r>
+        <w:rPr>
+          <w:color w:val="FF0000"/>
+        </w:rPr>
+        <w:t>ChapUserName</w:t>
+      </w:r>
+      <w:proofErr w:type="spellEnd"/>
+      <w:r>
+        <w:rPr>
+          <w:color w:val="FF0000"/>
+        </w:rPr>
+        <w:t xml:space="preserve"> </w:t>
+      </w:r>
+      <w:r>
+        <w:t xml:space="preserve">parameter to </w:t>
+      </w:r>
+      <w:proofErr w:type="spellStart"/>
+      <w:r>
+        <w:t>to</w:t>
+      </w:r>
+      <w:proofErr w:type="spellEnd"/>
+      <w:r>
+        <w:t xml:space="preserve"> something meaningful</w:t>
+      </w:r>
+      <w:r>
+        <w:t>.</w:t>
+      </w:r>
+    </w:p>
+    <w:p>
+      <w:pPr>
+        <w:pStyle w:val="ListParagraph"/>
+      </w:pPr>
+      <w:r>
+        <w:rPr>
+          <w:noProof/>
+        </w:rPr>
+        <w:lastRenderedPageBreak/>
+        <w:drawing>
+          <wp:inline distT="0" distB="0" distL="0" distR="0" wp14:anchorId="76291816" wp14:editId="5D9D626E">
+            <wp:extent cx="3676650" cy="3467100"/>
+            <wp:effectExtent l="0" t="0" r="0" b="0"/>
+            <wp:docPr id="35" name="Picture 35"/>
+            <wp:cNvGraphicFramePr>
+              <a:graphicFrameLocks xmlns:a="http://schemas.openxmlformats.org/drawingml/2006/main" noChangeAspect="1"/>
+            </wp:cNvGraphicFramePr>
+            <a:graphic xmlns:a="http://schemas.openxmlformats.org/drawingml/2006/main">
+              <a:graphicData uri="http://schemas.openxmlformats.org/drawingml/2006/picture">
+                <pic:pic xmlns:pic="http://schemas.openxmlformats.org/drawingml/2006/picture">
+                  <pic:nvPicPr>
+                    <pic:cNvPr id="35" name="Targetchap.jpg"/>
+                    <pic:cNvPicPr/>
+                  </pic:nvPicPr>
+                  <pic:blipFill>
+                    <a:blip r:embed="rId23">
+                      <a:extLst>
+                        <a:ext uri="{28A0092B-C50C-407E-A947-70E740481C1C}">
+                          <a14:useLocalDpi xmlns:a14="http://schemas.microsoft.com/office/drawing/2010/main" val="0"/>
+                        </a:ext>
+                      </a:extLst>
+                    </a:blip>
+                    <a:stretch>
+                      <a:fillRect/>
+                    </a:stretch>
+                  </pic:blipFill>
+                  <pic:spPr>
+                    <a:xfrm>
+                      <a:off x="0" y="0"/>
+                      <a:ext cx="3676650" cy="3467100"/>
+                    </a:xfrm>
+                    <a:prstGeom prst="rect">
+                      <a:avLst/>
+                    </a:prstGeom>
+                  </pic:spPr>
+                </pic:pic>
+              </a:graphicData>
+            </a:graphic>
+          </wp:inline>
+        </w:drawing>
+      </w:r>
+    </w:p>
+    <w:p>
+      <w:pPr>
+        <w:pStyle w:val="ListParagraph"/>
+        <w:numPr>
+          <w:ilvl w:val="0"/>
+          <w:numId w:val="3"/>
+        </w:numPr>
+      </w:pPr>
+      <w:r>
+        <w:t xml:space="preserve">Update the </w:t>
+      </w:r>
+      <w:r>
+        <w:rPr>
+          <w:color w:val="FF0000"/>
+        </w:rPr>
+        <w:t>$</w:t>
+      </w:r>
+      <w:proofErr w:type="spellStart"/>
+      <w:r>
+        <w:rPr>
+          <w:color w:val="FF0000"/>
+        </w:rPr>
+        <w:t>ChapPassword</w:t>
+      </w:r>
+      <w:proofErr w:type="spellEnd"/>
+      <w:r>
+        <w:rPr>
+          <w:color w:val="FF0000"/>
+        </w:rPr>
+        <w:t xml:space="preserve"> </w:t>
+      </w:r>
+      <w:r>
+        <w:t>parameter to something that fits your password policy.</w:t>
+      </w:r>
+    </w:p>
+    <w:p>
+      <w:pPr>
+        <w:pStyle w:val="ListParagraph"/>
+      </w:pPr>
+      <w:r>
+        <w:rPr>
+          <w:noProof/>
+        </w:rPr>
+        <w:drawing>
+          <wp:inline distT="0" distB="0" distL="0" distR="0" wp14:anchorId="5F3B9EB6" wp14:editId="1B9F997A">
+            <wp:extent cx="3676650" cy="3467100"/>
+            <wp:effectExtent l="0" t="0" r="0" b="0"/>
+            <wp:docPr id="36" name="Picture 36"/>
+            <wp:cNvGraphicFramePr>
+              <a:graphicFrameLocks xmlns:a="http://schemas.openxmlformats.org/drawingml/2006/main" noChangeAspect="1"/>
+            </wp:cNvGraphicFramePr>
+            <a:graphic xmlns:a="http://schemas.openxmlformats.org/drawingml/2006/main">
+              <a:graphicData uri="http://schemas.openxmlformats.org/drawingml/2006/picture">
+                <pic:pic xmlns:pic="http://schemas.openxmlformats.org/drawingml/2006/picture">
+                  <pic:nvPicPr>
+                    <pic:cNvPr id="36" name="targetchappass.jpg"/>
+                    <pic:cNvPicPr/>
+                  </pic:nvPicPr>
+                  <pic:blipFill>
+                    <a:blip r:embed="rId24">
+                      <a:extLst>
+                        <a:ext uri="{28A0092B-C50C-407E-A947-70E740481C1C}">
+                          <a14:useLocalDpi xmlns:a14="http://schemas.microsoft.com/office/drawing/2010/main" val="0"/>
+                        </a:ext>
+                      </a:extLst>
+                    </a:blip>
+                    <a:stretch>
+                      <a:fillRect/>
+                    </a:stretch>
+                  </pic:blipFill>
+                  <pic:spPr>
+                    <a:xfrm>
+                      <a:off x="0" y="0"/>
+                      <a:ext cx="3676650" cy="3467100"/>
+                    </a:xfrm>
+                    <a:prstGeom prst="rect">
+                      <a:avLst/>
+                    </a:prstGeom>
+                  </pic:spPr>
+                </pic:pic>
+              </a:graphicData>
+            </a:graphic>
+          </wp:inline>
+        </w:drawing>
+      </w:r>
+    </w:p>
+    <w:p>
+      <w:pPr>
+        <w:pStyle w:val="ListParagraph"/>
+        <w:numPr>
+          <w:ilvl w:val="0"/>
+          <w:numId w:val="3"/>
+        </w:numPr>
+      </w:pPr>
+      <w:r>
+        <w:t>Once you are happy with your parameters</w:t>
+      </w:r>
+      <w:r>
+        <w:t xml:space="preserve"> press F5 and run the script. </w:t>
+      </w:r>
+      <w:r>
+        <w:rPr>
+          <w:b/>
+        </w:rPr>
+        <w:t>NOTE:</w:t>
+      </w:r>
+      <w:r>
+        <w:t xml:space="preserve"> When the script is complete it will reboot the machine.</w:t>
+      </w:r>
+    </w:p>
+    <w:p>
+      <w:pPr>
+        <w:pStyle w:val="ListParagraph"/>
+        <w:numPr>
+          <w:ilvl w:val="0"/>
+          <w:numId w:val="3"/>
+        </w:numPr>
+      </w:pPr>
+      <w:r>
+        <w:t xml:space="preserve">Once the machine has rebooted you can </w:t>
+      </w:r>
+      <w:proofErr w:type="gramStart"/>
+      <w:r>
+        <w:t>take a look</w:t>
+      </w:r>
+      <w:proofErr w:type="gramEnd"/>
+      <w:r>
+        <w:t xml:space="preserve"> to make sure everything has been deployed. You should see a</w:t>
+      </w:r>
+      <w:r>
+        <w:t xml:space="preserve"> new</w:t>
+      </w:r>
+      <w:r>
+        <w:t xml:space="preserve"> iSCSI virtual disk</w:t>
+      </w:r>
+      <w:r>
+        <w:t>.</w:t>
+      </w:r>
+    </w:p>
+    <w:p>
+      <w:pPr>
+        <w:pStyle w:val="ListParagraph"/>
+      </w:pPr>
+      <w:r>
+        <w:rPr>
+          <w:noProof/>
+        </w:rPr>
+        <w:lastRenderedPageBreak/>
+        <w:drawing>
+          <wp:inline distT="0" distB="0" distL="0" distR="0" wp14:anchorId="1F76AE82" wp14:editId="16F432F9">
+            <wp:extent cx="5943600" cy="731520"/>
+            <wp:effectExtent l="0" t="0" r="0" b="0"/>
+            <wp:docPr id="17" name="Picture 17"/>
+            <wp:cNvGraphicFramePr>
+              <a:graphicFrameLocks xmlns:a="http://schemas.openxmlformats.org/drawingml/2006/main" noChangeAspect="1"/>
+            </wp:cNvGraphicFramePr>
+            <a:graphic xmlns:a="http://schemas.openxmlformats.org/drawingml/2006/main">
+              <a:graphicData uri="http://schemas.openxmlformats.org/drawingml/2006/picture">
+                <pic:pic xmlns:pic="http://schemas.openxmlformats.org/drawingml/2006/picture">
+                  <pic:nvPicPr>
+                    <pic:cNvPr id="17" name="NewDisk.jpg"/>
+                    <pic:cNvPicPr/>
+                  </pic:nvPicPr>
+                  <pic:blipFill>
+                    <a:blip r:embed="rId37" cstate="print">
+                      <a:extLst>
+                        <a:ext uri="{28A0092B-C50C-407E-A947-70E740481C1C}">
+                          <a14:useLocalDpi xmlns:a14="http://schemas.microsoft.com/office/drawing/2010/main" val="0"/>
+                        </a:ext>
+                      </a:extLst>
+                    </a:blip>
+                    <a:stretch>
+                      <a:fillRect/>
+                    </a:stretch>
+                  </pic:blipFill>
+                  <pic:spPr>
+                    <a:xfrm>
+                      <a:off x="0" y="0"/>
+                      <a:ext cx="5943600" cy="731520"/>
+                    </a:xfrm>
+                    <a:prstGeom prst="rect">
+                      <a:avLst/>
+                    </a:prstGeom>
+                  </pic:spPr>
+                </pic:pic>
+              </a:graphicData>
+            </a:graphic>
+          </wp:inline>
+        </w:drawing>
+      </w:r>
+    </w:p>
+    <w:p>
+      <w:pPr>
+        <w:pStyle w:val="ListParagraph"/>
+        <w:numPr>
+          <w:ilvl w:val="0"/>
+          <w:numId w:val="3"/>
+        </w:numPr>
+      </w:pPr>
+    </w:p>
+    <w:p>
+      <w:pPr>
+        <w:ind w:left="360"/>
+      </w:pPr>
+    </w:p>
+    <w:p>
+      <w:pPr>
+        <w:ind w:left="360"/>
+        <w:rPr>
+          <w:b/>
+        </w:rPr>
+      </w:pPr>
+      <w:r>
+        <w:rPr>
+          <w:b/>
+        </w:rPr>
+        <w:t>Connecting</w:t>
+      </w:r>
+      <w:r>
+        <w:rPr>
+          <w:b/>
+        </w:rPr>
+        <w:t xml:space="preserve"> </w:t>
+      </w:r>
+      <w:r>
+        <w:rPr>
+          <w:b/>
+        </w:rPr>
+        <w:t>iSCSI</w:t>
+      </w:r>
+      <w:r>
+        <w:rPr>
+          <w:b/>
+        </w:rPr>
+        <w:t xml:space="preserve"> client</w:t>
+      </w:r>
+      <w:r>
+        <w:rPr>
+          <w:b/>
+        </w:rPr>
+        <w:t>:</w:t>
+      </w:r>
+    </w:p>
+    <w:p>
+      <w:pPr>
+        <w:pStyle w:val="ListParagraph"/>
+        <w:numPr>
+          <w:ilvl w:val="0"/>
+          <w:numId w:val="6"/>
+        </w:numPr>
+      </w:pPr>
+      <w:r>
+        <w:t xml:space="preserve">Open a browser to the Azure Stack Portal Site ( </w:t>
+      </w:r>
+      <w:hyperlink r:id="rId38" w:history="1">
+        <w:r>
+          <w:rPr>
+            <w:rStyle w:val="Hyperlink"/>
+            <w:rFonts w:ascii="Calibri" w:hAnsi="Calibri" w:cs="Calibri"/>
+          </w:rPr>
+          <w:t>https://portal</w:t>
+        </w:r>
+        <w:r>
+          <w:rPr>
+            <w:rStyle w:val="Hyperlink"/>
+          </w:rPr>
+          <w:t>.xxx.xxx.xx.xx</w:t>
+        </w:r>
+      </w:hyperlink>
+      <w:r>
+        <w:t>).  Then login with an that access to your Azure Stack subscription.</w:t>
+      </w:r>
+    </w:p>
+    <w:p>
+      <w:pPr>
+        <w:pStyle w:val="ListParagraph"/>
+        <w:numPr>
+          <w:ilvl w:val="0"/>
+          <w:numId w:val="6"/>
+        </w:numPr>
+      </w:pPr>
+      <w:r>
+        <w:t xml:space="preserve">Go to the resource group you deployed earlier, click on the virtual machine and click on </w:t>
+      </w:r>
+      <w:r>
+        <w:rPr>
+          <w:b/>
+        </w:rPr>
+        <w:t>Connect</w:t>
+      </w:r>
+      <w:r>
+        <w:rPr>
+          <w:b/>
+        </w:rPr>
+        <w:t xml:space="preserve">, </w:t>
+      </w:r>
+      <w:r>
+        <w:t>then Download RDP File. Then login to your virtual machine.</w:t>
+      </w:r>
+    </w:p>
+    <w:p>
+      <w:pPr>
+        <w:pStyle w:val="ListParagraph"/>
+        <w:numPr>
+          <w:ilvl w:val="0"/>
+          <w:numId w:val="6"/>
+        </w:numPr>
+      </w:pPr>
+      <w:r>
+        <w:t>Once your RDP file has downloaded click Connect and login.</w:t>
+      </w:r>
+    </w:p>
+    <w:p>
+      <w:pPr>
+        <w:pStyle w:val="ListParagraph"/>
+        <w:numPr>
+          <w:ilvl w:val="0"/>
+          <w:numId w:val="6"/>
+        </w:numPr>
+      </w:pPr>
+      <w:r>
+        <w:t xml:space="preserve">Go to Start and </w:t>
+      </w:r>
+      <w:proofErr w:type="gramStart"/>
+      <w:r>
+        <w:t>open up</w:t>
+      </w:r>
+      <w:proofErr w:type="gramEnd"/>
+      <w:r>
+        <w:t xml:space="preserve"> </w:t>
+      </w:r>
+      <w:r>
+        <w:rPr>
+          <w:b/>
+        </w:rPr>
+        <w:t>Windows Defender Firewall</w:t>
+      </w:r>
+      <w:r>
+        <w:t>.</w:t>
+      </w:r>
+    </w:p>
+    <w:p>
+      <w:pPr>
+        <w:pStyle w:val="ListParagraph"/>
+        <w:numPr>
+          <w:ilvl w:val="0"/>
+          <w:numId w:val="6"/>
+        </w:numPr>
+      </w:pPr>
+      <w:r>
+        <w:t xml:space="preserve">Click on </w:t>
+      </w:r>
+      <w:r>
+        <w:rPr>
+          <w:b/>
+        </w:rPr>
+        <w:t>Allow an app or feature through Windows Defender Firewall</w:t>
+      </w:r>
+      <w:r>
+        <w:t>.</w:t>
+      </w:r>
+    </w:p>
+    <w:p>
+      <w:pPr>
+        <w:pStyle w:val="ListParagraph"/>
+        <w:numPr>
+          <w:ilvl w:val="0"/>
+          <w:numId w:val="6"/>
+        </w:numPr>
+      </w:pPr>
+      <w:r>
+        <w:t>Scroll down to iSCSI Service and check all three of the checkboxes for the App, Private and Public then click OK to apply.</w:t>
+      </w:r>
+    </w:p>
+    <w:p>
+      <w:pPr>
+        <w:pStyle w:val="ListParagraph"/>
+      </w:pPr>
+      <w:r>
+        <w:rPr>
+          <w:noProof/>
+        </w:rPr>
+        <w:drawing>
+          <wp:inline distT="0" distB="0" distL="0" distR="0" wp14:anchorId="6BB21C84" wp14:editId="2AFCD270">
+            <wp:extent cx="5943600" cy="3297555"/>
+            <wp:effectExtent l="0" t="0" r="0" b="0"/>
+            <wp:docPr id="25" name="Picture 25"/>
+            <wp:cNvGraphicFramePr>
+              <a:graphicFrameLocks xmlns:a="http://schemas.openxmlformats.org/drawingml/2006/main" noChangeAspect="1"/>
+            </wp:cNvGraphicFramePr>
+            <a:graphic xmlns:a="http://schemas.openxmlformats.org/drawingml/2006/main">
+              <a:graphicData uri="http://schemas.openxmlformats.org/drawingml/2006/picture">
+                <pic:pic xmlns:pic="http://schemas.openxmlformats.org/drawingml/2006/picture">
+                  <pic:nvPicPr>
+                    <pic:cNvPr id="14" name="Firewall.jpg"/>
+                    <pic:cNvPicPr/>
+                  </pic:nvPicPr>
+                  <pic:blipFill>
+                    <a:blip r:embed="rId16">
+                      <a:extLst>
+                        <a:ext uri="{28A0092B-C50C-407E-A947-70E740481C1C}">
+                          <a14:useLocalDpi xmlns:a14="http://schemas.microsoft.com/office/drawing/2010/main" val="0"/>
+                        </a:ext>
+                      </a:extLst>
+                    </a:blip>
+                    <a:stretch>
+                      <a:fillRect/>
+                    </a:stretch>
+                  </pic:blipFill>
+                  <pic:spPr>
+                    <a:xfrm>
+                      <a:off x="0" y="0"/>
+                      <a:ext cx="5943600" cy="3297555"/>
+                    </a:xfrm>
+                    <a:prstGeom prst="rect">
+                      <a:avLst/>
+                    </a:prstGeom>
+                  </pic:spPr>
+                </pic:pic>
+              </a:graphicData>
+            </a:graphic>
+          </wp:inline>
+        </w:drawing>
+      </w:r>
+    </w:p>
+    <w:p>
+      <w:pPr>
+        <w:pStyle w:val="ListParagraph"/>
+        <w:numPr>
+          <w:ilvl w:val="0"/>
+          <w:numId w:val="6"/>
+        </w:numPr>
+      </w:pPr>
+      <w:r>
+        <w:t xml:space="preserve">Copy </w:t>
+      </w:r>
+      <w:r>
+        <w:rPr>
+          <w:b/>
+        </w:rPr>
+        <w:t>the Connect-toiSCSITarget.ps1</w:t>
+      </w:r>
+      <w:r>
+        <w:t xml:space="preserve"> file over to your virtual machine and open it in PowerShell.</w:t>
+      </w:r>
+    </w:p>
+    <w:p>
+      <w:pPr>
+        <w:pStyle w:val="ListParagraph"/>
+        <w:numPr>
+          <w:ilvl w:val="0"/>
+          <w:numId w:val="6"/>
+        </w:numPr>
+      </w:pPr>
+      <w:r>
+        <w:t xml:space="preserve">Go to the param block in the script and change the </w:t>
+      </w:r>
+      <w:r>
+        <w:rPr>
+          <w:color w:val="FF0000"/>
+        </w:rPr>
+        <w:t>$</w:t>
+      </w:r>
+      <w:proofErr w:type="spellStart"/>
+      <w:r>
+        <w:rPr>
+          <w:color w:val="FF0000"/>
+        </w:rPr>
+        <w:t>Target</w:t>
+      </w:r>
+      <w:r>
+        <w:rPr>
+          <w:color w:val="FF0000"/>
+        </w:rPr>
+        <w:t>iSCSI</w:t>
+      </w:r>
+      <w:r>
+        <w:rPr>
+          <w:color w:val="FF0000"/>
+        </w:rPr>
+        <w:t>Addresses</w:t>
+      </w:r>
+      <w:proofErr w:type="spellEnd"/>
+      <w:r>
+        <w:rPr>
+          <w:color w:val="FF0000"/>
+        </w:rPr>
+        <w:t xml:space="preserve"> </w:t>
+      </w:r>
+      <w:r>
+        <w:t>to be the IP address</w:t>
+      </w:r>
+      <w:r>
+        <w:t xml:space="preserve"> or addresses</w:t>
+      </w:r>
+      <w:r>
+        <w:t xml:space="preserve"> of the iSCSI target you created earlier.</w:t>
+      </w:r>
+    </w:p>
+    <w:p>
+      <w:pPr>
+        <w:pStyle w:val="ListParagraph"/>
+      </w:pPr>
+      <w:r>
+        <w:rPr>
+          <w:noProof/>
+        </w:rPr>
+        <w:lastRenderedPageBreak/>
+        <w:drawing>
+          <wp:inline distT="0" distB="0" distL="0" distR="0" wp14:anchorId="722AA602" wp14:editId="204F4303">
+            <wp:extent cx="4162425" cy="2333625"/>
+            <wp:effectExtent l="0" t="0" r="9525" b="9525"/>
+            <wp:docPr id="37" name="Picture 37"/>
+            <wp:cNvGraphicFramePr>
+              <a:graphicFrameLocks xmlns:a="http://schemas.openxmlformats.org/drawingml/2006/main" noChangeAspect="1"/>
+            </wp:cNvGraphicFramePr>
+            <a:graphic xmlns:a="http://schemas.openxmlformats.org/drawingml/2006/main">
+              <a:graphicData uri="http://schemas.openxmlformats.org/drawingml/2006/picture">
+                <pic:pic xmlns:pic="http://schemas.openxmlformats.org/drawingml/2006/picture">
+                  <pic:nvPicPr>
+                    <pic:cNvPr id="37" name="targetipaddresses.jpg"/>
+                    <pic:cNvPicPr/>
+                  </pic:nvPicPr>
+                  <pic:blipFill>
+                    <a:blip r:embed="rId27">
+                      <a:extLst>
+                        <a:ext uri="{28A0092B-C50C-407E-A947-70E740481C1C}">
+                          <a14:useLocalDpi xmlns:a14="http://schemas.microsoft.com/office/drawing/2010/main" val="0"/>
+                        </a:ext>
+                      </a:extLst>
+                    </a:blip>
+                    <a:stretch>
+                      <a:fillRect/>
+                    </a:stretch>
+                  </pic:blipFill>
+                  <pic:spPr>
+                    <a:xfrm>
+                      <a:off x="0" y="0"/>
+                      <a:ext cx="4162425" cy="2333625"/>
+                    </a:xfrm>
+                    <a:prstGeom prst="rect">
+                      <a:avLst/>
+                    </a:prstGeom>
+                  </pic:spPr>
+                </pic:pic>
+              </a:graphicData>
+            </a:graphic>
+          </wp:inline>
+        </w:drawing>
+      </w:r>
+    </w:p>
+    <w:p>
+      <w:pPr>
+        <w:pStyle w:val="ListParagraph"/>
+        <w:numPr>
+          <w:ilvl w:val="0"/>
+          <w:numId w:val="6"/>
+        </w:numPr>
+      </w:pPr>
+      <w:r>
+        <w:t xml:space="preserve">Then go the </w:t>
+      </w:r>
+      <w:r>
+        <w:rPr>
+          <w:color w:val="FF0000"/>
+        </w:rPr>
+        <w:t>$</w:t>
+      </w:r>
+      <w:proofErr w:type="spellStart"/>
+      <w:r>
+        <w:rPr>
+          <w:color w:val="FF0000"/>
+        </w:rPr>
+        <w:t>Local</w:t>
+      </w:r>
+      <w:r>
+        <w:rPr>
+          <w:color w:val="FF0000"/>
+        </w:rPr>
+        <w:t>IP</w:t>
+      </w:r>
+      <w:r>
+        <w:rPr>
+          <w:color w:val="FF0000"/>
+        </w:rPr>
+        <w:t>Addresses</w:t>
+      </w:r>
+      <w:proofErr w:type="spellEnd"/>
+      <w:r>
+        <w:rPr>
+          <w:color w:val="FF0000"/>
+        </w:rPr>
+        <w:t xml:space="preserve"> </w:t>
+      </w:r>
+      <w:r>
+        <w:t xml:space="preserve">and enter the IP of the iSCSI initiator </w:t>
+      </w:r>
+      <w:proofErr w:type="spellStart"/>
+      <w:r>
+        <w:t>vm</w:t>
+      </w:r>
+      <w:proofErr w:type="spellEnd"/>
+      <w:r>
+        <w:t xml:space="preserve"> you are logged into now. </w:t>
+      </w:r>
+      <w:r>
+        <w:rPr>
+          <w:b/>
+        </w:rPr>
+        <w:t>NOTE</w:t>
+      </w:r>
+      <w:r>
+        <w:t>: If you used the defaults in the template this does not need to be changed.</w:t>
+      </w:r>
+    </w:p>
+    <w:p>
+      <w:pPr>
+        <w:pStyle w:val="ListParagraph"/>
+      </w:pPr>
+      <w:r>
+        <w:rPr>
+          <w:noProof/>
+        </w:rPr>
+        <w:drawing>
+          <wp:inline distT="0" distB="0" distL="0" distR="0" wp14:anchorId="1ECAA124" wp14:editId="3B42107F">
+            <wp:extent cx="4162425" cy="2333625"/>
+            <wp:effectExtent l="0" t="0" r="9525" b="9525"/>
+            <wp:docPr id="40" name="Picture 40"/>
+            <wp:cNvGraphicFramePr>
+              <a:graphicFrameLocks xmlns:a="http://schemas.openxmlformats.org/drawingml/2006/main" noChangeAspect="1"/>
+            </wp:cNvGraphicFramePr>
+            <a:graphic xmlns:a="http://schemas.openxmlformats.org/drawingml/2006/main">
+              <a:graphicData uri="http://schemas.openxmlformats.org/drawingml/2006/picture">
+                <pic:pic xmlns:pic="http://schemas.openxmlformats.org/drawingml/2006/picture">
+                  <pic:nvPicPr>
+                    <pic:cNvPr id="40" name="localipaddresses.jpg"/>
+                    <pic:cNvPicPr/>
+                  </pic:nvPicPr>
+                  <pic:blipFill>
+                    <a:blip r:embed="rId28">
+                      <a:extLst>
+                        <a:ext uri="{28A0092B-C50C-407E-A947-70E740481C1C}">
+                          <a14:useLocalDpi xmlns:a14="http://schemas.microsoft.com/office/drawing/2010/main" val="0"/>
+                        </a:ext>
+                      </a:extLst>
+                    </a:blip>
+                    <a:stretch>
+                      <a:fillRect/>
+                    </a:stretch>
+                  </pic:blipFill>
+                  <pic:spPr>
+                    <a:xfrm>
+                      <a:off x="0" y="0"/>
+                      <a:ext cx="4162425" cy="2333625"/>
+                    </a:xfrm>
+                    <a:prstGeom prst="rect">
+                      <a:avLst/>
+                    </a:prstGeom>
+                  </pic:spPr>
+                </pic:pic>
+              </a:graphicData>
+            </a:graphic>
+          </wp:inline>
+        </w:drawing>
+      </w:r>
+    </w:p>
+    <w:p>
+      <w:pPr>
+        <w:pStyle w:val="ListParagraph"/>
+        <w:numPr>
+          <w:ilvl w:val="0"/>
+          <w:numId w:val="6"/>
+        </w:numPr>
+      </w:pPr>
+      <w:r>
+        <w:t xml:space="preserve">You can also change the name Load Balance Policy name by changing </w:t>
+      </w:r>
+      <w:r>
+        <w:rPr>
+          <w:color w:val="FF0000"/>
+        </w:rPr>
+        <w:t>$</w:t>
+      </w:r>
+      <w:proofErr w:type="spellStart"/>
+      <w:r>
+        <w:rPr>
+          <w:color w:val="FF0000"/>
+        </w:rPr>
+        <w:t>LoadBalancePolicy</w:t>
+      </w:r>
+      <w:proofErr w:type="spellEnd"/>
+      <w:r>
+        <w:rPr>
+          <w:color w:val="FF0000"/>
+        </w:rPr>
+        <w:t xml:space="preserve"> </w:t>
+      </w:r>
+      <w:r>
+        <w:t>to what</w:t>
+      </w:r>
+      <w:r>
+        <w:t>ever name makes sense for you.</w:t>
+      </w:r>
+    </w:p>
+    <w:p>
+      <w:pPr>
+        <w:pStyle w:val="ListParagraph"/>
+      </w:pPr>
+      <w:r>
+        <w:rPr>
+          <w:noProof/>
+        </w:rPr>
+        <w:drawing>
+          <wp:inline distT="0" distB="0" distL="0" distR="0" wp14:anchorId="2608A395" wp14:editId="12F4EE0C">
+            <wp:extent cx="4162425" cy="2333625"/>
+            <wp:effectExtent l="0" t="0" r="9525" b="9525"/>
+            <wp:docPr id="43" name="Picture 43"/>
+            <wp:cNvGraphicFramePr>
+              <a:graphicFrameLocks xmlns:a="http://schemas.openxmlformats.org/drawingml/2006/main" noChangeAspect="1"/>
+            </wp:cNvGraphicFramePr>
+            <a:graphic xmlns:a="http://schemas.openxmlformats.org/drawingml/2006/main">
+              <a:graphicData uri="http://schemas.openxmlformats.org/drawingml/2006/picture">
+                <pic:pic xmlns:pic="http://schemas.openxmlformats.org/drawingml/2006/picture">
+                  <pic:nvPicPr>
+                    <pic:cNvPr id="43" name="LQD.jpg"/>
+                    <pic:cNvPicPr/>
+                  </pic:nvPicPr>
+                  <pic:blipFill>
+                    <a:blip r:embed="rId29">
+                      <a:extLst>
+                        <a:ext uri="{28A0092B-C50C-407E-A947-70E740481C1C}">
+                          <a14:useLocalDpi xmlns:a14="http://schemas.microsoft.com/office/drawing/2010/main" val="0"/>
+                        </a:ext>
+                      </a:extLst>
+                    </a:blip>
+                    <a:stretch>
+                      <a:fillRect/>
+                    </a:stretch>
+                  </pic:blipFill>
+                  <pic:spPr>
+                    <a:xfrm>
+                      <a:off x="0" y="0"/>
+                      <a:ext cx="4162425" cy="2333625"/>
+                    </a:xfrm>
+                    <a:prstGeom prst="rect">
+                      <a:avLst/>
+                    </a:prstGeom>
+                  </pic:spPr>
+                </pic:pic>
+              </a:graphicData>
+            </a:graphic>
+          </wp:inline>
+        </w:drawing>
+      </w:r>
+    </w:p>
+    <w:p>
+      <w:pPr>
+        <w:pStyle w:val="ListParagraph"/>
+        <w:numPr>
+          <w:ilvl w:val="0"/>
+          <w:numId w:val="6"/>
+        </w:numPr>
+      </w:pPr>
+      <w:r>
+        <w:t xml:space="preserve">Edit the </w:t>
+      </w:r>
+      <w:r>
+        <w:rPr>
+          <w:color w:val="FF0000"/>
+        </w:rPr>
+        <w:t>$</w:t>
+      </w:r>
+      <w:proofErr w:type="spellStart"/>
+      <w:r>
+        <w:rPr>
+          <w:color w:val="FF0000"/>
+        </w:rPr>
+        <w:t>ChapUserName</w:t>
+      </w:r>
+      <w:proofErr w:type="spellEnd"/>
+      <w:r>
+        <w:rPr>
+          <w:color w:val="FF0000"/>
+        </w:rPr>
+        <w:t xml:space="preserve"> </w:t>
+      </w:r>
+      <w:r>
+        <w:t>to a meaningful user name.</w:t>
+      </w:r>
+    </w:p>
+    <w:p>
+      <w:pPr>
+        <w:pStyle w:val="ListParagraph"/>
+      </w:pPr>
+      <w:r>
+        <w:rPr>
+          <w:noProof/>
+        </w:rPr>
+        <w:lastRenderedPageBreak/>
+        <w:drawing>
+          <wp:inline distT="0" distB="0" distL="0" distR="0" wp14:anchorId="4418978B" wp14:editId="4FEF1D17">
+            <wp:extent cx="4162425" cy="2333625"/>
+            <wp:effectExtent l="0" t="0" r="9525" b="9525"/>
+            <wp:docPr id="44" name="Picture 44"/>
+            <wp:cNvGraphicFramePr>
+              <a:graphicFrameLocks xmlns:a="http://schemas.openxmlformats.org/drawingml/2006/main" noChangeAspect="1"/>
+            </wp:cNvGraphicFramePr>
+            <a:graphic xmlns:a="http://schemas.openxmlformats.org/drawingml/2006/main">
+              <a:graphicData uri="http://schemas.openxmlformats.org/drawingml/2006/picture">
+                <pic:pic xmlns:pic="http://schemas.openxmlformats.org/drawingml/2006/picture">
+                  <pic:nvPicPr>
+                    <pic:cNvPr id="44" name="Chapuser.jpg"/>
+                    <pic:cNvPicPr/>
+                  </pic:nvPicPr>
+                  <pic:blipFill>
+                    <a:blip r:embed="rId30">
+                      <a:extLst>
+                        <a:ext uri="{28A0092B-C50C-407E-A947-70E740481C1C}">
+                          <a14:useLocalDpi xmlns:a14="http://schemas.microsoft.com/office/drawing/2010/main" val="0"/>
+                        </a:ext>
+                      </a:extLst>
+                    </a:blip>
+                    <a:stretch>
+                      <a:fillRect/>
+                    </a:stretch>
+                  </pic:blipFill>
+                  <pic:spPr>
+                    <a:xfrm>
+                      <a:off x="0" y="0"/>
+                      <a:ext cx="4162425" cy="2333625"/>
+                    </a:xfrm>
+                    <a:prstGeom prst="rect">
+                      <a:avLst/>
+                    </a:prstGeom>
+                  </pic:spPr>
+                </pic:pic>
+              </a:graphicData>
+            </a:graphic>
+          </wp:inline>
+        </w:drawing>
+      </w:r>
+    </w:p>
+    <w:p>
+      <w:pPr>
+        <w:pStyle w:val="ListParagraph"/>
+      </w:pPr>
+    </w:p>
+    <w:p>
+      <w:pPr>
+        <w:pStyle w:val="ListParagraph"/>
+        <w:numPr>
+          <w:ilvl w:val="0"/>
+          <w:numId w:val="6"/>
+        </w:numPr>
+      </w:pPr>
+      <w:r>
+        <w:t xml:space="preserve">Edit the </w:t>
+      </w:r>
+      <w:r>
+        <w:rPr>
+          <w:color w:val="FF0000"/>
+        </w:rPr>
+        <w:t>$</w:t>
+      </w:r>
+      <w:proofErr w:type="spellStart"/>
+      <w:r>
+        <w:rPr>
+          <w:color w:val="FF0000"/>
+        </w:rPr>
+        <w:t>Chap</w:t>
+      </w:r>
+      <w:r>
+        <w:rPr>
+          <w:color w:val="FF0000"/>
+        </w:rPr>
+        <w:t>Password</w:t>
+      </w:r>
+      <w:proofErr w:type="spellEnd"/>
+      <w:r>
+        <w:rPr>
+          <w:color w:val="FF0000"/>
+        </w:rPr>
+        <w:t xml:space="preserve"> </w:t>
+      </w:r>
+      <w:r>
+        <w:t xml:space="preserve">to </w:t>
+      </w:r>
+      <w:r>
+        <w:t>something that fits your password policy</w:t>
+      </w:r>
+      <w:r>
+        <w:t>.</w:t>
+      </w:r>
+    </w:p>
+    <w:p>
+      <w:pPr>
+        <w:pStyle w:val="ListParagraph"/>
+      </w:pPr>
+      <w:r>
+        <w:rPr>
+          <w:noProof/>
+        </w:rPr>
+        <w:drawing>
+          <wp:inline distT="0" distB="0" distL="0" distR="0" wp14:anchorId="797B3015" wp14:editId="446D1324">
+            <wp:extent cx="4162425" cy="2333625"/>
+            <wp:effectExtent l="0" t="0" r="9525" b="9525"/>
+            <wp:docPr id="46" name="Picture 46"/>
+            <wp:cNvGraphicFramePr>
+              <a:graphicFrameLocks xmlns:a="http://schemas.openxmlformats.org/drawingml/2006/main" noChangeAspect="1"/>
+            </wp:cNvGraphicFramePr>
+            <a:graphic xmlns:a="http://schemas.openxmlformats.org/drawingml/2006/main">
+              <a:graphicData uri="http://schemas.openxmlformats.org/drawingml/2006/picture">
+                <pic:pic xmlns:pic="http://schemas.openxmlformats.org/drawingml/2006/picture">
+                  <pic:nvPicPr>
+                    <pic:cNvPr id="46" name="chappassword.jpg"/>
+                    <pic:cNvPicPr/>
+                  </pic:nvPicPr>
+                  <pic:blipFill>
+                    <a:blip r:embed="rId31">
+                      <a:extLst>
+                        <a:ext uri="{28A0092B-C50C-407E-A947-70E740481C1C}">
+                          <a14:useLocalDpi xmlns:a14="http://schemas.microsoft.com/office/drawing/2010/main" val="0"/>
+                        </a:ext>
+                      </a:extLst>
+                    </a:blip>
+                    <a:stretch>
+                      <a:fillRect/>
+                    </a:stretch>
+                  </pic:blipFill>
+                  <pic:spPr>
+                    <a:xfrm>
+                      <a:off x="0" y="0"/>
+                      <a:ext cx="4162425" cy="2333625"/>
+                    </a:xfrm>
+                    <a:prstGeom prst="rect">
+                      <a:avLst/>
+                    </a:prstGeom>
+                  </pic:spPr>
+                </pic:pic>
+              </a:graphicData>
+            </a:graphic>
+          </wp:inline>
+        </w:drawing>
+      </w:r>
+    </w:p>
+    <w:p>
+      <w:pPr>
+        <w:pStyle w:val="ListParagraph"/>
+        <w:numPr>
+          <w:ilvl w:val="0"/>
+          <w:numId w:val="6"/>
+        </w:numPr>
+      </w:pPr>
+      <w:r>
+        <w:t>Once these changes are made you can hit F5 to run the script.</w:t>
+      </w:r>
+    </w:p>
+    <w:p>
+      <w:pPr>
+        <w:pStyle w:val="ListParagraph"/>
+        <w:numPr>
+          <w:ilvl w:val="0"/>
+          <w:numId w:val="6"/>
+        </w:numPr>
+      </w:pPr>
+      <w:r>
+        <w:t>After the script completes go to Server Manager\Tools\iSCSI Initiator.</w:t>
+      </w:r>
+    </w:p>
+    <w:p>
+      <w:pPr>
+        <w:pStyle w:val="ListParagraph"/>
+        <w:numPr>
+          <w:ilvl w:val="0"/>
+          <w:numId w:val="6"/>
+        </w:numPr>
+      </w:pPr>
+      <w:r>
+        <w:t>On the Targets screen under Discovered Targets you should have one remote target with a status of Connected.</w:t>
+      </w:r>
+    </w:p>
+    <w:p>
+      <w:pPr>
+        <w:pStyle w:val="ListParagraph"/>
+        <w:numPr>
+          <w:ilvl w:val="0"/>
+          <w:numId w:val="6"/>
+        </w:numPr>
+      </w:pPr>
+    </w:p>
+    <w:p>
+      <w:pPr>
+        <w:pStyle w:val="ListParagraph"/>
+        <w:numPr>
+          <w:ilvl w:val="0"/>
+          <w:numId w:val="6"/>
+        </w:numPr>
+      </w:pPr>
+    </w:p>
+    <w:p>
+      <w:pPr>
+        <w:ind w:left="360"/>
+      </w:pPr>
+    </w:p>
+    <w:p>
+      <w:pPr>
+        <w:ind w:left="360"/>
+      </w:pPr>
+    </w:p>
+    <w:p>
+      <w:pPr>
+        <w:ind w:left="360"/>
+      </w:pPr>
+    </w:p>
+    <w:p>
+      <w:pPr>
+        <w:rPr>
+          <w:b/>
+        </w:rPr>
+      </w:pPr>
+    </w:p>
+    <w:p/>
+    <w:bookmarkEnd w:id="0"/>
     <w:p/>
     <w:sectPr>
       <w:pgSz w:w="12240" w:h="15840"/>
@@ -2085,7 +5327,7 @@
   <w:abstractNum w:abstractNumId="0" w15:restartNumberingAfterBreak="0">
     <w:nsid w:val="06082191"/>
     <w:multiLevelType w:val="hybridMultilevel"/>
-    <w:tmpl w:val="62A83F98"/>
+    <w:tmpl w:val="80CC9266"/>
     <w:lvl w:ilvl="0" w:tplc="0409000F">
       <w:start w:val="1"/>
       <w:numFmt w:val="decimal"/>
@@ -2171,7 +5413,7 @@
   <w:abstractNum w:abstractNumId="1" w15:restartNumberingAfterBreak="0">
     <w:nsid w:val="1DF27374"/>
     <w:multiLevelType w:val="hybridMultilevel"/>
-    <w:tmpl w:val="62A83F98"/>
+    <w:tmpl w:val="F530B22A"/>
     <w:lvl w:ilvl="0" w:tplc="0409000F">
       <w:start w:val="1"/>
       <w:numFmt w:val="decimal"/>
@@ -2255,6 +5497,178 @@
     </w:lvl>
   </w:abstractNum>
   <w:abstractNum w:abstractNumId="2" w15:restartNumberingAfterBreak="0">
+    <w:nsid w:val="2BB04291"/>
+    <w:multiLevelType w:val="hybridMultilevel"/>
+    <w:tmpl w:val="F530B22A"/>
+    <w:lvl w:ilvl="0" w:tplc="0409000F">
+      <w:start w:val="1"/>
+      <w:numFmt w:val="decimal"/>
+      <w:lvlText w:val="%1."/>
+      <w:lvlJc w:val="left"/>
+      <w:pPr>
+        <w:ind w:left="720" w:hanging="360"/>
+      </w:pPr>
+    </w:lvl>
+    <w:lvl w:ilvl="1" w:tplc="04090019">
+      <w:start w:val="1"/>
+      <w:numFmt w:val="lowerLetter"/>
+      <w:lvlText w:val="%2."/>
+      <w:lvlJc w:val="left"/>
+      <w:pPr>
+        <w:ind w:left="1440" w:hanging="360"/>
+      </w:pPr>
+    </w:lvl>
+    <w:lvl w:ilvl="2" w:tplc="0409001B">
+      <w:start w:val="1"/>
+      <w:numFmt w:val="lowerRoman"/>
+      <w:lvlText w:val="%3."/>
+      <w:lvlJc w:val="right"/>
+      <w:pPr>
+        <w:ind w:left="2160" w:hanging="180"/>
+      </w:pPr>
+    </w:lvl>
+    <w:lvl w:ilvl="3" w:tplc="0409000F">
+      <w:start w:val="1"/>
+      <w:numFmt w:val="decimal"/>
+      <w:lvlText w:val="%4."/>
+      <w:lvlJc w:val="left"/>
+      <w:pPr>
+        <w:ind w:left="2880" w:hanging="360"/>
+      </w:pPr>
+    </w:lvl>
+    <w:lvl w:ilvl="4" w:tplc="04090019">
+      <w:start w:val="1"/>
+      <w:numFmt w:val="lowerLetter"/>
+      <w:lvlText w:val="%5."/>
+      <w:lvlJc w:val="left"/>
+      <w:pPr>
+        <w:ind w:left="3600" w:hanging="360"/>
+      </w:pPr>
+    </w:lvl>
+    <w:lvl w:ilvl="5" w:tplc="0409001B">
+      <w:start w:val="1"/>
+      <w:numFmt w:val="lowerRoman"/>
+      <w:lvlText w:val="%6."/>
+      <w:lvlJc w:val="right"/>
+      <w:pPr>
+        <w:ind w:left="4320" w:hanging="180"/>
+      </w:pPr>
+    </w:lvl>
+    <w:lvl w:ilvl="6" w:tplc="0409000F">
+      <w:start w:val="1"/>
+      <w:numFmt w:val="decimal"/>
+      <w:lvlText w:val="%7."/>
+      <w:lvlJc w:val="left"/>
+      <w:pPr>
+        <w:ind w:left="5040" w:hanging="360"/>
+      </w:pPr>
+    </w:lvl>
+    <w:lvl w:ilvl="7" w:tplc="04090019">
+      <w:start w:val="1"/>
+      <w:numFmt w:val="lowerLetter"/>
+      <w:lvlText w:val="%8."/>
+      <w:lvlJc w:val="left"/>
+      <w:pPr>
+        <w:ind w:left="5760" w:hanging="360"/>
+      </w:pPr>
+    </w:lvl>
+    <w:lvl w:ilvl="8" w:tplc="0409001B">
+      <w:start w:val="1"/>
+      <w:numFmt w:val="lowerRoman"/>
+      <w:lvlText w:val="%9."/>
+      <w:lvlJc w:val="right"/>
+      <w:pPr>
+        <w:ind w:left="6480" w:hanging="180"/>
+      </w:pPr>
+    </w:lvl>
+  </w:abstractNum>
+  <w:abstractNum w:abstractNumId="3" w15:restartNumberingAfterBreak="0">
+    <w:nsid w:val="334C2805"/>
+    <w:multiLevelType w:val="hybridMultilevel"/>
+    <w:tmpl w:val="F530B22A"/>
+    <w:lvl w:ilvl="0" w:tplc="0409000F">
+      <w:start w:val="1"/>
+      <w:numFmt w:val="decimal"/>
+      <w:lvlText w:val="%1."/>
+      <w:lvlJc w:val="left"/>
+      <w:pPr>
+        <w:ind w:left="720" w:hanging="360"/>
+      </w:pPr>
+    </w:lvl>
+    <w:lvl w:ilvl="1" w:tplc="04090019">
+      <w:start w:val="1"/>
+      <w:numFmt w:val="lowerLetter"/>
+      <w:lvlText w:val="%2."/>
+      <w:lvlJc w:val="left"/>
+      <w:pPr>
+        <w:ind w:left="1440" w:hanging="360"/>
+      </w:pPr>
+    </w:lvl>
+    <w:lvl w:ilvl="2" w:tplc="0409001B">
+      <w:start w:val="1"/>
+      <w:numFmt w:val="lowerRoman"/>
+      <w:lvlText w:val="%3."/>
+      <w:lvlJc w:val="right"/>
+      <w:pPr>
+        <w:ind w:left="2160" w:hanging="180"/>
+      </w:pPr>
+    </w:lvl>
+    <w:lvl w:ilvl="3" w:tplc="0409000F">
+      <w:start w:val="1"/>
+      <w:numFmt w:val="decimal"/>
+      <w:lvlText w:val="%4."/>
+      <w:lvlJc w:val="left"/>
+      <w:pPr>
+        <w:ind w:left="2880" w:hanging="360"/>
+      </w:pPr>
+    </w:lvl>
+    <w:lvl w:ilvl="4" w:tplc="04090019">
+      <w:start w:val="1"/>
+      <w:numFmt w:val="lowerLetter"/>
+      <w:lvlText w:val="%5."/>
+      <w:lvlJc w:val="left"/>
+      <w:pPr>
+        <w:ind w:left="3600" w:hanging="360"/>
+      </w:pPr>
+    </w:lvl>
+    <w:lvl w:ilvl="5" w:tplc="0409001B">
+      <w:start w:val="1"/>
+      <w:numFmt w:val="lowerRoman"/>
+      <w:lvlText w:val="%6."/>
+      <w:lvlJc w:val="right"/>
+      <w:pPr>
+        <w:ind w:left="4320" w:hanging="180"/>
+      </w:pPr>
+    </w:lvl>
+    <w:lvl w:ilvl="6" w:tplc="0409000F">
+      <w:start w:val="1"/>
+      <w:numFmt w:val="decimal"/>
+      <w:lvlText w:val="%7."/>
+      <w:lvlJc w:val="left"/>
+      <w:pPr>
+        <w:ind w:left="5040" w:hanging="360"/>
+      </w:pPr>
+    </w:lvl>
+    <w:lvl w:ilvl="7" w:tplc="04090019">
+      <w:start w:val="1"/>
+      <w:numFmt w:val="lowerLetter"/>
+      <w:lvlText w:val="%8."/>
+      <w:lvlJc w:val="left"/>
+      <w:pPr>
+        <w:ind w:left="5760" w:hanging="360"/>
+      </w:pPr>
+    </w:lvl>
+    <w:lvl w:ilvl="8" w:tplc="0409001B">
+      <w:start w:val="1"/>
+      <w:numFmt w:val="lowerRoman"/>
+      <w:lvlText w:val="%9."/>
+      <w:lvlJc w:val="right"/>
+      <w:pPr>
+        <w:ind w:left="6480" w:hanging="180"/>
+      </w:pPr>
+    </w:lvl>
+  </w:abstractNum>
+  <w:abstractNum w:abstractNumId="4" w15:restartNumberingAfterBreak="0">
     <w:nsid w:val="4BFC34C4"/>
     <w:multiLevelType w:val="hybridMultilevel"/>
     <w:tmpl w:val="62A83F98"/>
@@ -2340,8 +5754,94 @@
       </w:pPr>
     </w:lvl>
   </w:abstractNum>
+  <w:abstractNum w:abstractNumId="5" w15:restartNumberingAfterBreak="0">
+    <w:nsid w:val="605D2D58"/>
+    <w:multiLevelType w:val="hybridMultilevel"/>
+    <w:tmpl w:val="F530B22A"/>
+    <w:lvl w:ilvl="0" w:tplc="0409000F">
+      <w:start w:val="1"/>
+      <w:numFmt w:val="decimal"/>
+      <w:lvlText w:val="%1."/>
+      <w:lvlJc w:val="left"/>
+      <w:pPr>
+        <w:ind w:left="720" w:hanging="360"/>
+      </w:pPr>
+    </w:lvl>
+    <w:lvl w:ilvl="1" w:tplc="04090019">
+      <w:start w:val="1"/>
+      <w:numFmt w:val="lowerLetter"/>
+      <w:lvlText w:val="%2."/>
+      <w:lvlJc w:val="left"/>
+      <w:pPr>
+        <w:ind w:left="1440" w:hanging="360"/>
+      </w:pPr>
+    </w:lvl>
+    <w:lvl w:ilvl="2" w:tplc="0409001B">
+      <w:start w:val="1"/>
+      <w:numFmt w:val="lowerRoman"/>
+      <w:lvlText w:val="%3."/>
+      <w:lvlJc w:val="right"/>
+      <w:pPr>
+        <w:ind w:left="2160" w:hanging="180"/>
+      </w:pPr>
+    </w:lvl>
+    <w:lvl w:ilvl="3" w:tplc="0409000F">
+      <w:start w:val="1"/>
+      <w:numFmt w:val="decimal"/>
+      <w:lvlText w:val="%4."/>
+      <w:lvlJc w:val="left"/>
+      <w:pPr>
+        <w:ind w:left="2880" w:hanging="360"/>
+      </w:pPr>
+    </w:lvl>
+    <w:lvl w:ilvl="4" w:tplc="04090019">
+      <w:start w:val="1"/>
+      <w:numFmt w:val="lowerLetter"/>
+      <w:lvlText w:val="%5."/>
+      <w:lvlJc w:val="left"/>
+      <w:pPr>
+        <w:ind w:left="3600" w:hanging="360"/>
+      </w:pPr>
+    </w:lvl>
+    <w:lvl w:ilvl="5" w:tplc="0409001B">
+      <w:start w:val="1"/>
+      <w:numFmt w:val="lowerRoman"/>
+      <w:lvlText w:val="%6."/>
+      <w:lvlJc w:val="right"/>
+      <w:pPr>
+        <w:ind w:left="4320" w:hanging="180"/>
+      </w:pPr>
+    </w:lvl>
+    <w:lvl w:ilvl="6" w:tplc="0409000F">
+      <w:start w:val="1"/>
+      <w:numFmt w:val="decimal"/>
+      <w:lvlText w:val="%7."/>
+      <w:lvlJc w:val="left"/>
+      <w:pPr>
+        <w:ind w:left="5040" w:hanging="360"/>
+      </w:pPr>
+    </w:lvl>
+    <w:lvl w:ilvl="7" w:tplc="04090019">
+      <w:start w:val="1"/>
+      <w:numFmt w:val="lowerLetter"/>
+      <w:lvlText w:val="%8."/>
+      <w:lvlJc w:val="left"/>
+      <w:pPr>
+        <w:ind w:left="5760" w:hanging="360"/>
+      </w:pPr>
+    </w:lvl>
+    <w:lvl w:ilvl="8" w:tplc="0409001B">
+      <w:start w:val="1"/>
+      <w:numFmt w:val="lowerRoman"/>
+      <w:lvlText w:val="%9."/>
+      <w:lvlJc w:val="right"/>
+      <w:pPr>
+        <w:ind w:left="6480" w:hanging="180"/>
+      </w:pPr>
+    </w:lvl>
+  </w:abstractNum>
   <w:num w:numId="1">
-    <w:abstractNumId w:val="2"/>
+    <w:abstractNumId w:val="4"/>
     <w:lvlOverride w:ilvl="0">
       <w:startOverride w:val="1"/>
     </w:lvlOverride>
@@ -2371,13 +5871,22 @@
     </w:lvlOverride>
   </w:num>
   <w:num w:numId="2">
-    <w:abstractNumId w:val="2"/>
+    <w:abstractNumId w:val="4"/>
   </w:num>
   <w:num w:numId="3">
     <w:abstractNumId w:val="0"/>
   </w:num>
   <w:num w:numId="4">
     <w:abstractNumId w:val="1"/>
+  </w:num>
+  <w:num w:numId="5">
+    <w:abstractNumId w:val="3"/>
+  </w:num>
+  <w:num w:numId="6">
+    <w:abstractNumId w:val="5"/>
+  </w:num>
+  <w:num w:numId="7">
+    <w:abstractNumId w:val="2"/>
   </w:num>
 </w:numbering>
 </file>
@@ -2784,6 +6293,27 @@
       <w:spacing w:line="256" w:lineRule="auto"/>
     </w:pPr>
   </w:style>
+  <w:style w:type="paragraph" w:styleId="Heading1">
+    <w:name w:val="heading 1"/>
+    <w:basedOn w:val="Normal"/>
+    <w:next w:val="Normal"/>
+    <w:link w:val="Heading1Char"/>
+    <w:uiPriority w:val="9"/>
+    <w:qFormat/>
+    <w:rsid w:val="0028698B"/>
+    <w:pPr>
+      <w:keepNext/>
+      <w:keepLines/>
+      <w:spacing w:before="240" w:after="0"/>
+      <w:outlineLvl w:val="0"/>
+    </w:pPr>
+    <w:rPr>
+      <w:rFonts w:asciiTheme="majorHAnsi" w:eastAsiaTheme="majorEastAsia" w:hAnsiTheme="majorHAnsi" w:cstheme="majorBidi"/>
+      <w:color w:val="2F5496" w:themeColor="accent1" w:themeShade="BF"/>
+      <w:sz w:val="32"/>
+      <w:szCs w:val="32"/>
+    </w:rPr>
+  </w:style>
   <w:style w:type="character" w:default="1" w:styleId="DefaultParagraphFont">
     <w:name w:val="Default Paragraph Font"/>
     <w:uiPriority w:val="1"/>
@@ -2862,6 +6392,19 @@
       <w:rFonts w:ascii="Segoe UI" w:hAnsi="Segoe UI" w:cs="Segoe UI"/>
       <w:sz w:val="18"/>
       <w:szCs w:val="18"/>
+    </w:rPr>
+  </w:style>
+  <w:style w:type="character" w:customStyle="1" w:styleId="Heading1Char">
+    <w:name w:val="Heading 1 Char"/>
+    <w:basedOn w:val="DefaultParagraphFont"/>
+    <w:link w:val="Heading1"/>
+    <w:uiPriority w:val="9"/>
+    <w:rsid w:val="0028698B"/>
+    <w:rPr>
+      <w:rFonts w:asciiTheme="majorHAnsi" w:eastAsiaTheme="majorEastAsia" w:hAnsiTheme="majorHAnsi" w:cstheme="majorBidi"/>
+      <w:color w:val="2F5496" w:themeColor="accent1" w:themeShade="BF"/>
+      <w:sz w:val="32"/>
+      <w:szCs w:val="32"/>
     </w:rPr>
   </w:style>
 </w:styles>

</xml_diff>